<commit_message>
update docs dan data
</commit_message>
<xml_diff>
--- a/docs/Dokumen Basdat.docx
+++ b/docs/Dokumen Basdat.docx
@@ -5852,7 +5852,21 @@
           <w:rFonts w:eastAsia="Arial" w:cs="Arial"/>
           <w:lang w:val="en-US"/>
         </w:rPr>
-        <w:t xml:space="preserve"> di Indonesia </w:t>
+        <w:t xml:space="preserve"> di Indonesia</w:t>
+      </w:r>
+      <w:r>
+        <w:rPr>
+          <w:rFonts w:eastAsia="Arial" w:cs="Arial"/>
+          <w:lang w:val="en-US"/>
+        </w:rPr>
+        <w:t>,</w:t>
+      </w:r>
+      <w:r>
+        <w:rPr>
+          <w:rFonts w:eastAsia="Arial" w:cs="Arial"/>
+          <w:lang w:val="en-US"/>
+        </w:rPr>
+        <w:t xml:space="preserve"> </w:t>
       </w:r>
       <w:proofErr w:type="spellStart"/>
       <w:r>
@@ -6163,7 +6177,35 @@
           <w:rFonts w:eastAsia="Arial" w:cs="Arial"/>
           <w:lang w:val="en-US"/>
         </w:rPr>
-        <w:t xml:space="preserve"> data.go.id rata-rata </w:t>
+        <w:t xml:space="preserve"> </w:t>
+      </w:r>
+      <w:r>
+        <w:rPr>
+          <w:rFonts w:eastAsia="Arial" w:cs="Arial"/>
+          <w:lang w:val="en-US"/>
+        </w:rPr>
+        <w:t>http://</w:t>
+      </w:r>
+      <w:r>
+        <w:rPr>
+          <w:rFonts w:eastAsia="Arial" w:cs="Arial"/>
+          <w:lang w:val="en-US"/>
+        </w:rPr>
+        <w:t>data.go.id</w:t>
+      </w:r>
+      <w:r>
+        <w:rPr>
+          <w:rFonts w:eastAsia="Arial" w:cs="Arial"/>
+          <w:lang w:val="en-US"/>
+        </w:rPr>
+        <w:t>/</w:t>
+      </w:r>
+      <w:r>
+        <w:rPr>
+          <w:rFonts w:eastAsia="Arial" w:cs="Arial"/>
+          <w:lang w:val="en-US"/>
+        </w:rPr>
+        <w:t xml:space="preserve"> rata-rata </w:t>
       </w:r>
       <w:proofErr w:type="spellStart"/>
       <w:r>
@@ -6197,6 +6239,13 @@
         </w:rPr>
         <w:t xml:space="preserve"> </w:t>
       </w:r>
+      <w:r>
+        <w:rPr>
+          <w:rFonts w:eastAsia="Arial" w:cs="Arial"/>
+          <w:lang w:val="en-US"/>
+        </w:rPr>
+        <w:t xml:space="preserve">IPM di Indonesia </w:t>
+      </w:r>
       <w:proofErr w:type="spellStart"/>
       <w:r>
         <w:rPr>
@@ -6363,7 +6412,14 @@
           <w:rFonts w:eastAsia="Arial" w:cs="Arial"/>
           <w:lang w:val="en-US"/>
         </w:rPr>
-        <w:t>menjadi</w:t>
+        <w:t>menjad</w:t>
+      </w:r>
+      <w:r>
+        <w:rPr>
+          <w:rFonts w:eastAsia="Arial" w:cs="Arial"/>
+          <w:lang w:val="en-US"/>
+        </w:rPr>
+        <w:t>i</w:t>
       </w:r>
       <w:proofErr w:type="spellEnd"/>
       <w:r>
@@ -6478,6 +6534,13 @@
           <w:lang w:val="en-US"/>
         </w:rPr>
         <w:t xml:space="preserve">). </w:t>
+      </w:r>
+      <w:r>
+        <w:rPr>
+          <w:rFonts w:eastAsia="Arial" w:cs="Arial"/>
+          <w:lang w:val="en-US"/>
+        </w:rPr>
+        <w:t xml:space="preserve"> </w:t>
       </w:r>
     </w:p>
     <w:p>
@@ -6491,20 +6554,77 @@
           <w:lang w:val="en-US"/>
         </w:rPr>
       </w:pPr>
-      <w:r>
-        <w:rPr>
-          <w:rFonts w:eastAsia="Arial" w:cs="Arial"/>
-          <w:lang w:val="en-US"/>
-        </w:rPr>
-        <w:t xml:space="preserve">Kami </w:t>
-      </w:r>
-      <w:proofErr w:type="spellStart"/>
-      <w:r>
-        <w:rPr>
-          <w:rFonts w:eastAsia="Arial" w:cs="Arial"/>
-          <w:lang w:val="en-US"/>
-        </w:rPr>
-        <w:t>percaya</w:t>
+      <w:proofErr w:type="spellStart"/>
+      <w:r>
+        <w:rPr>
+          <w:rFonts w:eastAsia="Arial" w:cs="Arial"/>
+          <w:lang w:val="en-US"/>
+        </w:rPr>
+        <w:t>Dibutuhkan</w:t>
+      </w:r>
+      <w:proofErr w:type="spellEnd"/>
+      <w:r>
+        <w:rPr>
+          <w:rFonts w:eastAsia="Arial" w:cs="Arial"/>
+          <w:lang w:val="en-US"/>
+        </w:rPr>
+        <w:t xml:space="preserve"> </w:t>
+      </w:r>
+      <w:proofErr w:type="spellStart"/>
+      <w:r>
+        <w:rPr>
+          <w:rFonts w:eastAsia="Arial" w:cs="Arial"/>
+          <w:lang w:val="en-US"/>
+        </w:rPr>
+        <w:t>generasi</w:t>
+      </w:r>
+      <w:proofErr w:type="spellEnd"/>
+      <w:r>
+        <w:rPr>
+          <w:rFonts w:eastAsia="Arial" w:cs="Arial"/>
+          <w:lang w:val="en-US"/>
+        </w:rPr>
+        <w:t xml:space="preserve"> </w:t>
+      </w:r>
+      <w:proofErr w:type="spellStart"/>
+      <w:r>
+        <w:rPr>
+          <w:rFonts w:eastAsia="Arial" w:cs="Arial"/>
+          <w:lang w:val="en-US"/>
+        </w:rPr>
+        <w:t>baru</w:t>
+      </w:r>
+      <w:proofErr w:type="spellEnd"/>
+      <w:r>
+        <w:rPr>
+          <w:rFonts w:eastAsia="Arial" w:cs="Arial"/>
+          <w:lang w:val="en-US"/>
+        </w:rPr>
+        <w:t xml:space="preserve"> </w:t>
+      </w:r>
+      <w:proofErr w:type="spellStart"/>
+      <w:r>
+        <w:rPr>
+          <w:rFonts w:eastAsia="Arial" w:cs="Arial"/>
+          <w:lang w:val="en-US"/>
+        </w:rPr>
+        <w:t>untuk</w:t>
+      </w:r>
+      <w:proofErr w:type="spellEnd"/>
+      <w:r>
+        <w:rPr>
+          <w:rFonts w:eastAsia="Arial" w:cs="Arial"/>
+          <w:lang w:val="en-US"/>
+        </w:rPr>
+        <w:t xml:space="preserve"> </w:t>
+      </w:r>
+      <w:proofErr w:type="spellStart"/>
+      <w:r>
+        <w:rPr>
+          <w:rFonts w:eastAsia="Arial" w:cs="Arial"/>
+          <w:lang w:val="en-US"/>
+        </w:rPr>
+        <w:t>mengubah</w:t>
       </w:r>
       <w:proofErr w:type="spellEnd"/>
       <w:r>
@@ -6528,6 +6648,1667 @@
           <w:rFonts w:eastAsia="Arial" w:cs="Arial"/>
           <w:lang w:val="en-US"/>
         </w:rPr>
+        <w:t xml:space="preserve"> di </w:t>
+      </w:r>
+      <w:proofErr w:type="spellStart"/>
+      <w:r>
+        <w:rPr>
+          <w:rFonts w:eastAsia="Arial" w:cs="Arial"/>
+          <w:lang w:val="en-US"/>
+        </w:rPr>
+        <w:t>atas</w:t>
+      </w:r>
+      <w:proofErr w:type="spellEnd"/>
+      <w:r>
+        <w:rPr>
+          <w:rFonts w:eastAsia="Arial" w:cs="Arial"/>
+          <w:lang w:val="en-US"/>
+        </w:rPr>
+        <w:t xml:space="preserve">. Akan </w:t>
+      </w:r>
+      <w:proofErr w:type="spellStart"/>
+      <w:r>
+        <w:rPr>
+          <w:rFonts w:eastAsia="Arial" w:cs="Arial"/>
+          <w:lang w:val="en-US"/>
+        </w:rPr>
+        <w:t>tetapi</w:t>
+      </w:r>
+      <w:proofErr w:type="spellEnd"/>
+      <w:r>
+        <w:rPr>
+          <w:rFonts w:eastAsia="Arial" w:cs="Arial"/>
+          <w:lang w:val="en-US"/>
+        </w:rPr>
+        <w:t xml:space="preserve">, </w:t>
+      </w:r>
+      <w:proofErr w:type="spellStart"/>
+      <w:r>
+        <w:rPr>
+          <w:rFonts w:eastAsia="Arial" w:cs="Arial"/>
+          <w:lang w:val="en-US"/>
+        </w:rPr>
+        <w:t>bila</w:t>
+      </w:r>
+      <w:proofErr w:type="spellEnd"/>
+      <w:r>
+        <w:rPr>
+          <w:rFonts w:eastAsia="Arial" w:cs="Arial"/>
+          <w:lang w:val="en-US"/>
+        </w:rPr>
+        <w:t xml:space="preserve"> </w:t>
+      </w:r>
+      <w:proofErr w:type="spellStart"/>
+      <w:r>
+        <w:rPr>
+          <w:rFonts w:eastAsia="Arial" w:cs="Arial"/>
+          <w:lang w:val="en-US"/>
+        </w:rPr>
+        <w:t>melihat</w:t>
+      </w:r>
+      <w:proofErr w:type="spellEnd"/>
+      <w:r>
+        <w:rPr>
+          <w:rFonts w:eastAsia="Arial" w:cs="Arial"/>
+          <w:lang w:val="en-US"/>
+        </w:rPr>
+        <w:t xml:space="preserve"> </w:t>
+      </w:r>
+      <w:proofErr w:type="spellStart"/>
+      <w:r>
+        <w:rPr>
+          <w:rFonts w:eastAsia="Arial" w:cs="Arial"/>
+          <w:lang w:val="en-US"/>
+        </w:rPr>
+        <w:t>kualitas</w:t>
+      </w:r>
+      <w:proofErr w:type="spellEnd"/>
+      <w:r>
+        <w:rPr>
+          <w:rFonts w:eastAsia="Arial" w:cs="Arial"/>
+          <w:lang w:val="en-US"/>
+        </w:rPr>
+        <w:t xml:space="preserve"> </w:t>
+      </w:r>
+      <w:proofErr w:type="spellStart"/>
+      <w:r>
+        <w:rPr>
+          <w:rFonts w:eastAsia="Arial" w:cs="Arial"/>
+          <w:lang w:val="en-US"/>
+        </w:rPr>
+        <w:t>pendidikan</w:t>
+      </w:r>
+      <w:proofErr w:type="spellEnd"/>
+      <w:r>
+        <w:rPr>
+          <w:rFonts w:eastAsia="Arial" w:cs="Arial"/>
+          <w:lang w:val="en-US"/>
+        </w:rPr>
+        <w:t xml:space="preserve"> di Indonesia </w:t>
+      </w:r>
+      <w:proofErr w:type="spellStart"/>
+      <w:r>
+        <w:rPr>
+          <w:rFonts w:eastAsia="Arial" w:cs="Arial"/>
+          <w:lang w:val="en-US"/>
+        </w:rPr>
+        <w:t>dan</w:t>
+      </w:r>
+      <w:proofErr w:type="spellEnd"/>
+      <w:r>
+        <w:rPr>
+          <w:rFonts w:eastAsia="Arial" w:cs="Arial"/>
+          <w:lang w:val="en-US"/>
+        </w:rPr>
+        <w:t xml:space="preserve"> </w:t>
+      </w:r>
+      <w:proofErr w:type="spellStart"/>
+      <w:r>
+        <w:rPr>
+          <w:rFonts w:eastAsia="Arial" w:cs="Arial"/>
+          <w:lang w:val="en-US"/>
+        </w:rPr>
+        <w:t>angka</w:t>
+      </w:r>
+      <w:proofErr w:type="spellEnd"/>
+      <w:r>
+        <w:rPr>
+          <w:rFonts w:eastAsia="Arial" w:cs="Arial"/>
+          <w:lang w:val="en-US"/>
+        </w:rPr>
+        <w:t xml:space="preserve"> </w:t>
+      </w:r>
+      <w:proofErr w:type="spellStart"/>
+      <w:r>
+        <w:rPr>
+          <w:rFonts w:eastAsia="Arial" w:cs="Arial"/>
+          <w:lang w:val="en-US"/>
+        </w:rPr>
+        <w:t>partisipasi</w:t>
+      </w:r>
+      <w:proofErr w:type="spellEnd"/>
+      <w:r>
+        <w:rPr>
+          <w:rFonts w:eastAsia="Arial" w:cs="Arial"/>
+          <w:lang w:val="en-US"/>
+        </w:rPr>
+        <w:t xml:space="preserve"> </w:t>
+      </w:r>
+      <w:proofErr w:type="spellStart"/>
+      <w:r>
+        <w:rPr>
+          <w:rFonts w:eastAsia="Arial" w:cs="Arial"/>
+          <w:lang w:val="en-US"/>
+        </w:rPr>
+        <w:t>masyarakat</w:t>
+      </w:r>
+      <w:proofErr w:type="spellEnd"/>
+      <w:r>
+        <w:rPr>
+          <w:rFonts w:eastAsia="Arial" w:cs="Arial"/>
+          <w:lang w:val="en-US"/>
+        </w:rPr>
+        <w:t xml:space="preserve"> yang </w:t>
+      </w:r>
+      <w:proofErr w:type="spellStart"/>
+      <w:r>
+        <w:rPr>
+          <w:rFonts w:eastAsia="Arial" w:cs="Arial"/>
+          <w:lang w:val="en-US"/>
+        </w:rPr>
+        <w:t>rendah</w:t>
+      </w:r>
+      <w:proofErr w:type="spellEnd"/>
+      <w:r>
+        <w:rPr>
+          <w:rFonts w:eastAsia="Arial" w:cs="Arial"/>
+          <w:lang w:val="en-US"/>
+        </w:rPr>
+        <w:t xml:space="preserve"> </w:t>
+      </w:r>
+      <w:proofErr w:type="spellStart"/>
+      <w:r>
+        <w:rPr>
+          <w:rFonts w:eastAsia="Arial" w:cs="Arial"/>
+          <w:lang w:val="en-US"/>
+        </w:rPr>
+        <w:t>membu</w:t>
+      </w:r>
+      <w:r>
+        <w:rPr>
+          <w:rFonts w:eastAsia="Arial" w:cs="Arial"/>
+          <w:lang w:val="en-US"/>
+        </w:rPr>
+        <w:t>at</w:t>
+      </w:r>
+      <w:proofErr w:type="spellEnd"/>
+      <w:r>
+        <w:rPr>
+          <w:rFonts w:eastAsia="Arial" w:cs="Arial"/>
+          <w:lang w:val="en-US"/>
+        </w:rPr>
+        <w:t xml:space="preserve"> </w:t>
+      </w:r>
+      <w:proofErr w:type="spellStart"/>
+      <w:r>
+        <w:rPr>
+          <w:rFonts w:eastAsia="Arial" w:cs="Arial"/>
+          <w:lang w:val="en-US"/>
+        </w:rPr>
+        <w:t>hal</w:t>
+      </w:r>
+      <w:proofErr w:type="spellEnd"/>
+      <w:r>
+        <w:rPr>
+          <w:rFonts w:eastAsia="Arial" w:cs="Arial"/>
+          <w:lang w:val="en-US"/>
+        </w:rPr>
+        <w:t xml:space="preserve"> </w:t>
+      </w:r>
+      <w:proofErr w:type="spellStart"/>
+      <w:r>
+        <w:rPr>
+          <w:rFonts w:eastAsia="Arial" w:cs="Arial"/>
+          <w:lang w:val="en-US"/>
+        </w:rPr>
+        <w:t>tersebut</w:t>
+      </w:r>
+      <w:proofErr w:type="spellEnd"/>
+      <w:r>
+        <w:rPr>
+          <w:rFonts w:eastAsia="Arial" w:cs="Arial"/>
+          <w:lang w:val="en-US"/>
+        </w:rPr>
+        <w:t xml:space="preserve"> </w:t>
+      </w:r>
+      <w:proofErr w:type="spellStart"/>
+      <w:r>
+        <w:rPr>
+          <w:rFonts w:eastAsia="Arial" w:cs="Arial"/>
+          <w:lang w:val="en-US"/>
+        </w:rPr>
+        <w:t>sulit</w:t>
+      </w:r>
+      <w:proofErr w:type="spellEnd"/>
+      <w:r>
+        <w:rPr>
+          <w:rFonts w:eastAsia="Arial" w:cs="Arial"/>
+          <w:lang w:val="en-US"/>
+        </w:rPr>
+        <w:t xml:space="preserve"> </w:t>
+      </w:r>
+      <w:proofErr w:type="spellStart"/>
+      <w:r>
+        <w:rPr>
+          <w:rFonts w:eastAsia="Arial" w:cs="Arial"/>
+          <w:lang w:val="en-US"/>
+        </w:rPr>
+        <w:t>tercapai</w:t>
+      </w:r>
+      <w:proofErr w:type="spellEnd"/>
+      <w:r>
+        <w:rPr>
+          <w:rFonts w:eastAsia="Arial" w:cs="Arial"/>
+          <w:lang w:val="en-US"/>
+        </w:rPr>
+        <w:t xml:space="preserve">. </w:t>
+      </w:r>
+      <w:proofErr w:type="spellStart"/>
+      <w:r>
+        <w:rPr>
+          <w:rFonts w:eastAsia="Arial" w:cs="Arial"/>
+          <w:lang w:val="en-US"/>
+        </w:rPr>
+        <w:t>Jika</w:t>
+      </w:r>
+      <w:proofErr w:type="spellEnd"/>
+      <w:r>
+        <w:rPr>
+          <w:rFonts w:eastAsia="Arial" w:cs="Arial"/>
+          <w:lang w:val="en-US"/>
+        </w:rPr>
+        <w:t xml:space="preserve"> </w:t>
+      </w:r>
+      <w:proofErr w:type="spellStart"/>
+      <w:r>
+        <w:rPr>
+          <w:rFonts w:eastAsia="Arial" w:cs="Arial"/>
+          <w:lang w:val="en-US"/>
+        </w:rPr>
+        <w:t>melihat</w:t>
+      </w:r>
+      <w:proofErr w:type="spellEnd"/>
+      <w:r>
+        <w:rPr>
+          <w:rFonts w:eastAsia="Arial" w:cs="Arial"/>
+          <w:lang w:val="en-US"/>
+        </w:rPr>
+        <w:t xml:space="preserve"> </w:t>
+      </w:r>
+      <w:proofErr w:type="spellStart"/>
+      <w:r>
+        <w:rPr>
+          <w:rFonts w:eastAsia="Arial" w:cs="Arial"/>
+          <w:lang w:val="en-US"/>
+        </w:rPr>
+        <w:t>angka</w:t>
+      </w:r>
+      <w:proofErr w:type="spellEnd"/>
+      <w:r>
+        <w:rPr>
+          <w:rFonts w:eastAsia="Arial" w:cs="Arial"/>
+          <w:lang w:val="en-US"/>
+        </w:rPr>
+        <w:t xml:space="preserve"> </w:t>
+      </w:r>
+      <w:proofErr w:type="spellStart"/>
+      <w:r>
+        <w:rPr>
+          <w:rFonts w:eastAsia="Arial" w:cs="Arial"/>
+          <w:lang w:val="en-US"/>
+        </w:rPr>
+        <w:t>persentase</w:t>
+      </w:r>
+      <w:proofErr w:type="spellEnd"/>
+      <w:r>
+        <w:rPr>
+          <w:rFonts w:eastAsia="Arial" w:cs="Arial"/>
+          <w:lang w:val="en-US"/>
+        </w:rPr>
+        <w:t xml:space="preserve"> </w:t>
+      </w:r>
+      <w:proofErr w:type="spellStart"/>
+      <w:r>
+        <w:rPr>
+          <w:rFonts w:eastAsia="Arial" w:cs="Arial"/>
+          <w:lang w:val="en-US"/>
+        </w:rPr>
+        <w:t>jumlah</w:t>
+      </w:r>
+      <w:proofErr w:type="spellEnd"/>
+      <w:r>
+        <w:rPr>
+          <w:rFonts w:eastAsia="Arial" w:cs="Arial"/>
+          <w:lang w:val="en-US"/>
+        </w:rPr>
+        <w:t xml:space="preserve"> </w:t>
+      </w:r>
+      <w:proofErr w:type="spellStart"/>
+      <w:r>
+        <w:rPr>
+          <w:rFonts w:eastAsia="Arial" w:cs="Arial"/>
+          <w:lang w:val="en-US"/>
+        </w:rPr>
+        <w:t>masyarakat</w:t>
+      </w:r>
+      <w:proofErr w:type="spellEnd"/>
+      <w:r>
+        <w:rPr>
+          <w:rFonts w:eastAsia="Arial" w:cs="Arial"/>
+          <w:lang w:val="en-US"/>
+        </w:rPr>
+        <w:t xml:space="preserve"> yang </w:t>
+      </w:r>
+      <w:proofErr w:type="spellStart"/>
+      <w:r>
+        <w:rPr>
+          <w:rFonts w:eastAsia="Arial" w:cs="Arial"/>
+          <w:lang w:val="en-US"/>
+        </w:rPr>
+        <w:t>melek</w:t>
+      </w:r>
+      <w:proofErr w:type="spellEnd"/>
+      <w:r>
+        <w:rPr>
+          <w:rFonts w:eastAsia="Arial" w:cs="Arial"/>
+          <w:lang w:val="en-US"/>
+        </w:rPr>
+        <w:t xml:space="preserve"> </w:t>
+      </w:r>
+      <w:proofErr w:type="spellStart"/>
+      <w:r>
+        <w:rPr>
+          <w:rFonts w:eastAsia="Arial" w:cs="Arial"/>
+          <w:lang w:val="en-US"/>
+        </w:rPr>
+        <w:t>huruf</w:t>
+      </w:r>
+      <w:proofErr w:type="spellEnd"/>
+      <w:r>
+        <w:rPr>
+          <w:rFonts w:eastAsia="Arial" w:cs="Arial"/>
+          <w:lang w:val="en-US"/>
+        </w:rPr>
+        <w:t xml:space="preserve">, </w:t>
+      </w:r>
+      <w:proofErr w:type="spellStart"/>
+      <w:r>
+        <w:rPr>
+          <w:rFonts w:eastAsia="Arial" w:cs="Arial"/>
+          <w:lang w:val="en-US"/>
+        </w:rPr>
+        <w:t>beberapa</w:t>
+      </w:r>
+      <w:proofErr w:type="spellEnd"/>
+      <w:r>
+        <w:rPr>
+          <w:rFonts w:eastAsia="Arial" w:cs="Arial"/>
+          <w:lang w:val="en-US"/>
+        </w:rPr>
+        <w:t xml:space="preserve"> </w:t>
+      </w:r>
+      <w:proofErr w:type="spellStart"/>
+      <w:r>
+        <w:rPr>
+          <w:rFonts w:eastAsia="Arial" w:cs="Arial"/>
+          <w:lang w:val="en-US"/>
+        </w:rPr>
+        <w:t>daerah</w:t>
+      </w:r>
+      <w:proofErr w:type="spellEnd"/>
+      <w:r>
+        <w:rPr>
+          <w:rFonts w:eastAsia="Arial" w:cs="Arial"/>
+          <w:lang w:val="en-US"/>
+        </w:rPr>
+        <w:t xml:space="preserve"> </w:t>
+      </w:r>
+      <w:proofErr w:type="spellStart"/>
+      <w:r>
+        <w:rPr>
+          <w:rFonts w:eastAsia="Arial" w:cs="Arial"/>
+          <w:lang w:val="en-US"/>
+        </w:rPr>
+        <w:t>memiliki</w:t>
+      </w:r>
+      <w:proofErr w:type="spellEnd"/>
+      <w:r>
+        <w:rPr>
+          <w:rFonts w:eastAsia="Arial" w:cs="Arial"/>
+          <w:lang w:val="en-US"/>
+        </w:rPr>
+        <w:t xml:space="preserve"> </w:t>
+      </w:r>
+      <w:proofErr w:type="spellStart"/>
+      <w:r>
+        <w:rPr>
+          <w:rFonts w:eastAsia="Arial" w:cs="Arial"/>
+          <w:lang w:val="en-US"/>
+        </w:rPr>
+        <w:t>persentase</w:t>
+      </w:r>
+      <w:proofErr w:type="spellEnd"/>
+      <w:r>
+        <w:rPr>
+          <w:rFonts w:eastAsia="Arial" w:cs="Arial"/>
+          <w:lang w:val="en-US"/>
+        </w:rPr>
+        <w:t xml:space="preserve"> yang </w:t>
+      </w:r>
+      <w:proofErr w:type="spellStart"/>
+      <w:r>
+        <w:rPr>
+          <w:rFonts w:eastAsia="Arial" w:cs="Arial"/>
+          <w:lang w:val="en-US"/>
+        </w:rPr>
+        <w:t>tinggi</w:t>
+      </w:r>
+      <w:proofErr w:type="spellEnd"/>
+      <w:r>
+        <w:rPr>
+          <w:rFonts w:eastAsia="Arial" w:cs="Arial"/>
+          <w:lang w:val="en-US"/>
+        </w:rPr>
+        <w:t xml:space="preserve"> </w:t>
+      </w:r>
+      <w:proofErr w:type="spellStart"/>
+      <w:r>
+        <w:rPr>
+          <w:rFonts w:eastAsia="Arial" w:cs="Arial"/>
+          <w:lang w:val="en-US"/>
+        </w:rPr>
+        <w:t>sedangka</w:t>
+      </w:r>
+      <w:r>
+        <w:rPr>
+          <w:rFonts w:eastAsia="Arial" w:cs="Arial"/>
+          <w:lang w:val="en-US"/>
+        </w:rPr>
+        <w:t>n</w:t>
+      </w:r>
+      <w:proofErr w:type="spellEnd"/>
+      <w:r>
+        <w:rPr>
+          <w:rFonts w:eastAsia="Arial" w:cs="Arial"/>
+          <w:lang w:val="en-US"/>
+        </w:rPr>
+        <w:t xml:space="preserve"> </w:t>
+      </w:r>
+      <w:proofErr w:type="spellStart"/>
+      <w:r>
+        <w:rPr>
+          <w:rFonts w:eastAsia="Arial" w:cs="Arial"/>
+          <w:lang w:val="en-US"/>
+        </w:rPr>
+        <w:t>beberapa</w:t>
+      </w:r>
+      <w:proofErr w:type="spellEnd"/>
+      <w:r>
+        <w:rPr>
+          <w:rFonts w:eastAsia="Arial" w:cs="Arial"/>
+          <w:lang w:val="en-US"/>
+        </w:rPr>
+        <w:t xml:space="preserve"> </w:t>
+      </w:r>
+      <w:proofErr w:type="spellStart"/>
+      <w:r>
+        <w:rPr>
+          <w:rFonts w:eastAsia="Arial" w:cs="Arial"/>
+          <w:lang w:val="en-US"/>
+        </w:rPr>
+        <w:t>daerah</w:t>
+      </w:r>
+      <w:proofErr w:type="spellEnd"/>
+      <w:r>
+        <w:rPr>
+          <w:rFonts w:eastAsia="Arial" w:cs="Arial"/>
+          <w:lang w:val="en-US"/>
+        </w:rPr>
+        <w:t xml:space="preserve"> </w:t>
+      </w:r>
+      <w:proofErr w:type="spellStart"/>
+      <w:r>
+        <w:rPr>
+          <w:rFonts w:eastAsia="Arial" w:cs="Arial"/>
+          <w:lang w:val="en-US"/>
+        </w:rPr>
+        <w:t>memiliki</w:t>
+      </w:r>
+      <w:proofErr w:type="spellEnd"/>
+      <w:r>
+        <w:rPr>
+          <w:rFonts w:eastAsia="Arial" w:cs="Arial"/>
+          <w:lang w:val="en-US"/>
+        </w:rPr>
+        <w:t xml:space="preserve"> </w:t>
+      </w:r>
+      <w:proofErr w:type="spellStart"/>
+      <w:r>
+        <w:rPr>
+          <w:rFonts w:eastAsia="Arial" w:cs="Arial"/>
+          <w:lang w:val="en-US"/>
+        </w:rPr>
+        <w:t>persentase</w:t>
+      </w:r>
+      <w:proofErr w:type="spellEnd"/>
+      <w:r>
+        <w:rPr>
+          <w:rFonts w:eastAsia="Arial" w:cs="Arial"/>
+          <w:lang w:val="en-US"/>
+        </w:rPr>
+        <w:t xml:space="preserve"> yang </w:t>
+      </w:r>
+      <w:proofErr w:type="spellStart"/>
+      <w:proofErr w:type="gramStart"/>
+      <w:r>
+        <w:rPr>
+          <w:rFonts w:eastAsia="Arial" w:cs="Arial"/>
+          <w:lang w:val="en-US"/>
+        </w:rPr>
+        <w:t>rendah</w:t>
+      </w:r>
+      <w:proofErr w:type="spellEnd"/>
+      <w:r>
+        <w:rPr>
+          <w:rFonts w:eastAsia="Arial" w:cs="Arial"/>
+          <w:lang w:val="en-US"/>
+        </w:rPr>
+        <w:t>(</w:t>
+      </w:r>
+      <w:proofErr w:type="spellStart"/>
+      <w:proofErr w:type="gramEnd"/>
+      <w:r>
+        <w:rPr>
+          <w:rFonts w:eastAsia="Arial" w:cs="Arial"/>
+          <w:lang w:val="en-US"/>
+        </w:rPr>
+        <w:t>diambil</w:t>
+      </w:r>
+      <w:proofErr w:type="spellEnd"/>
+      <w:r>
+        <w:rPr>
+          <w:rFonts w:eastAsia="Arial" w:cs="Arial"/>
+          <w:lang w:val="en-US"/>
+        </w:rPr>
+        <w:t xml:space="preserve"> </w:t>
+      </w:r>
+      <w:proofErr w:type="spellStart"/>
+      <w:r>
+        <w:rPr>
+          <w:rFonts w:eastAsia="Arial" w:cs="Arial"/>
+          <w:lang w:val="en-US"/>
+        </w:rPr>
+        <w:t>dari</w:t>
+      </w:r>
+      <w:proofErr w:type="spellEnd"/>
+      <w:r>
+        <w:rPr>
+          <w:rFonts w:eastAsia="Arial" w:cs="Arial"/>
+          <w:lang w:val="en-US"/>
+        </w:rPr>
+        <w:t xml:space="preserve"> </w:t>
+      </w:r>
+      <w:r>
+        <w:rPr>
+          <w:rFonts w:eastAsia="Arial" w:cs="Arial"/>
+          <w:lang w:val="en-US"/>
+        </w:rPr>
+        <w:t>processed-ipm-dan-komponen-per-kabupaten-2004-2012</w:t>
+      </w:r>
+      <w:r>
+        <w:rPr>
+          <w:rFonts w:eastAsia="Arial" w:cs="Arial"/>
+          <w:lang w:val="en-US"/>
+        </w:rPr>
+        <w:t xml:space="preserve"> </w:t>
+      </w:r>
+      <w:proofErr w:type="spellStart"/>
+      <w:r>
+        <w:rPr>
+          <w:rFonts w:eastAsia="Arial" w:cs="Arial"/>
+          <w:lang w:val="en-US"/>
+        </w:rPr>
+        <w:t>dari</w:t>
+      </w:r>
+      <w:proofErr w:type="spellEnd"/>
+      <w:r>
+        <w:rPr>
+          <w:rFonts w:eastAsia="Arial" w:cs="Arial"/>
+          <w:lang w:val="en-US"/>
+        </w:rPr>
+        <w:t xml:space="preserve"> </w:t>
+      </w:r>
+      <w:r>
+        <w:rPr>
+          <w:rFonts w:eastAsia="Arial" w:cs="Arial"/>
+          <w:lang w:val="en-US"/>
+        </w:rPr>
+        <w:t>http://data.go.id/</w:t>
+      </w:r>
+      <w:r>
+        <w:rPr>
+          <w:rFonts w:eastAsia="Arial" w:cs="Arial"/>
+          <w:lang w:val="en-US"/>
+        </w:rPr>
+        <w:t xml:space="preserve">). </w:t>
+      </w:r>
+      <w:proofErr w:type="spellStart"/>
+      <w:r>
+        <w:rPr>
+          <w:rFonts w:eastAsia="Arial" w:cs="Arial"/>
+          <w:lang w:val="en-US"/>
+        </w:rPr>
+        <w:t>Tidak</w:t>
+      </w:r>
+      <w:proofErr w:type="spellEnd"/>
+      <w:r>
+        <w:rPr>
+          <w:rFonts w:eastAsia="Arial" w:cs="Arial"/>
+          <w:lang w:val="en-US"/>
+        </w:rPr>
+        <w:t xml:space="preserve"> </w:t>
+      </w:r>
+      <w:proofErr w:type="spellStart"/>
+      <w:r>
+        <w:rPr>
+          <w:rFonts w:eastAsia="Arial" w:cs="Arial"/>
+          <w:lang w:val="en-US"/>
+        </w:rPr>
+        <w:t>hanya</w:t>
+      </w:r>
+      <w:proofErr w:type="spellEnd"/>
+      <w:r>
+        <w:rPr>
+          <w:rFonts w:eastAsia="Arial" w:cs="Arial"/>
+          <w:lang w:val="en-US"/>
+        </w:rPr>
+        <w:t xml:space="preserve"> </w:t>
+      </w:r>
+      <w:proofErr w:type="spellStart"/>
+      <w:r>
+        <w:rPr>
+          <w:rFonts w:eastAsia="Arial" w:cs="Arial"/>
+          <w:lang w:val="en-US"/>
+        </w:rPr>
+        <w:t>itu</w:t>
+      </w:r>
+      <w:proofErr w:type="spellEnd"/>
+      <w:r>
+        <w:rPr>
+          <w:rFonts w:eastAsia="Arial" w:cs="Arial"/>
+          <w:lang w:val="en-US"/>
+        </w:rPr>
+        <w:t xml:space="preserve"> </w:t>
+      </w:r>
+      <w:proofErr w:type="spellStart"/>
+      <w:r>
+        <w:rPr>
+          <w:rFonts w:eastAsia="Arial" w:cs="Arial"/>
+          <w:lang w:val="en-US"/>
+        </w:rPr>
+        <w:t>angka</w:t>
+      </w:r>
+      <w:proofErr w:type="spellEnd"/>
+      <w:r>
+        <w:rPr>
+          <w:rFonts w:eastAsia="Arial" w:cs="Arial"/>
+          <w:lang w:val="en-US"/>
+        </w:rPr>
+        <w:t xml:space="preserve"> </w:t>
+      </w:r>
+      <w:proofErr w:type="spellStart"/>
+      <w:r>
+        <w:rPr>
+          <w:rFonts w:eastAsia="Arial" w:cs="Arial"/>
+          <w:lang w:val="en-US"/>
+        </w:rPr>
+        <w:t>partisipasi</w:t>
+      </w:r>
+      <w:proofErr w:type="spellEnd"/>
+      <w:r>
+        <w:rPr>
+          <w:rFonts w:eastAsia="Arial" w:cs="Arial"/>
+          <w:lang w:val="en-US"/>
+        </w:rPr>
+        <w:t xml:space="preserve"> </w:t>
+      </w:r>
+      <w:proofErr w:type="spellStart"/>
+      <w:r>
+        <w:rPr>
+          <w:rFonts w:eastAsia="Arial" w:cs="Arial"/>
+          <w:lang w:val="en-US"/>
+        </w:rPr>
+        <w:t>sekolah</w:t>
+      </w:r>
+      <w:proofErr w:type="spellEnd"/>
+      <w:r>
+        <w:rPr>
+          <w:rFonts w:eastAsia="Arial" w:cs="Arial"/>
+          <w:lang w:val="en-US"/>
+        </w:rPr>
+        <w:t xml:space="preserve"> </w:t>
+      </w:r>
+      <w:proofErr w:type="spellStart"/>
+      <w:r>
+        <w:rPr>
+          <w:rFonts w:eastAsia="Arial" w:cs="Arial"/>
+          <w:lang w:val="en-US"/>
+        </w:rPr>
+        <w:t>juga</w:t>
+      </w:r>
+      <w:proofErr w:type="spellEnd"/>
+      <w:r>
+        <w:rPr>
+          <w:rFonts w:eastAsia="Arial" w:cs="Arial"/>
+          <w:lang w:val="en-US"/>
+        </w:rPr>
+        <w:t xml:space="preserve"> </w:t>
+      </w:r>
+      <w:proofErr w:type="spellStart"/>
+      <w:r>
+        <w:rPr>
+          <w:rFonts w:eastAsia="Arial" w:cs="Arial"/>
+          <w:lang w:val="en-US"/>
+        </w:rPr>
+        <w:t>tidak</w:t>
+      </w:r>
+      <w:proofErr w:type="spellEnd"/>
+      <w:r>
+        <w:rPr>
+          <w:rFonts w:eastAsia="Arial" w:cs="Arial"/>
+          <w:lang w:val="en-US"/>
+        </w:rPr>
+        <w:t xml:space="preserve"> </w:t>
+      </w:r>
+      <w:proofErr w:type="spellStart"/>
+      <w:r>
+        <w:rPr>
+          <w:rFonts w:eastAsia="Arial" w:cs="Arial"/>
+          <w:lang w:val="en-US"/>
+        </w:rPr>
+        <w:t>merata</w:t>
+      </w:r>
+      <w:proofErr w:type="spellEnd"/>
+      <w:r>
+        <w:rPr>
+          <w:rFonts w:eastAsia="Arial" w:cs="Arial"/>
+          <w:lang w:val="en-US"/>
+        </w:rPr>
+        <w:t xml:space="preserve"> </w:t>
+      </w:r>
+      <w:proofErr w:type="spellStart"/>
+      <w:r>
+        <w:rPr>
+          <w:rFonts w:eastAsia="Arial" w:cs="Arial"/>
+          <w:lang w:val="en-US"/>
+        </w:rPr>
+        <w:t>dengan</w:t>
+      </w:r>
+      <w:proofErr w:type="spellEnd"/>
+      <w:r>
+        <w:rPr>
+          <w:rFonts w:eastAsia="Arial" w:cs="Arial"/>
+          <w:lang w:val="en-US"/>
+        </w:rPr>
+        <w:t xml:space="preserve"> </w:t>
+      </w:r>
+      <w:proofErr w:type="spellStart"/>
+      <w:r>
+        <w:rPr>
+          <w:rFonts w:eastAsia="Arial" w:cs="Arial"/>
+          <w:lang w:val="en-US"/>
+        </w:rPr>
+        <w:t>beberapa</w:t>
+      </w:r>
+      <w:proofErr w:type="spellEnd"/>
+      <w:r>
+        <w:rPr>
+          <w:rFonts w:eastAsia="Arial" w:cs="Arial"/>
+          <w:lang w:val="en-US"/>
+        </w:rPr>
+        <w:t xml:space="preserve"> </w:t>
+      </w:r>
+      <w:proofErr w:type="spellStart"/>
+      <w:r>
+        <w:rPr>
+          <w:rFonts w:eastAsia="Arial" w:cs="Arial"/>
+          <w:lang w:val="en-US"/>
+        </w:rPr>
+        <w:t>daerah</w:t>
+      </w:r>
+      <w:proofErr w:type="spellEnd"/>
+      <w:r>
+        <w:rPr>
+          <w:rFonts w:eastAsia="Arial" w:cs="Arial"/>
+          <w:lang w:val="en-US"/>
+        </w:rPr>
+        <w:t xml:space="preserve"> </w:t>
+      </w:r>
+      <w:proofErr w:type="spellStart"/>
+      <w:r>
+        <w:rPr>
+          <w:rFonts w:eastAsia="Arial" w:cs="Arial"/>
+          <w:lang w:val="en-US"/>
+        </w:rPr>
+        <w:t>memiliki</w:t>
+      </w:r>
+      <w:proofErr w:type="spellEnd"/>
+      <w:r>
+        <w:rPr>
+          <w:rFonts w:eastAsia="Arial" w:cs="Arial"/>
+          <w:lang w:val="en-US"/>
+        </w:rPr>
+        <w:t xml:space="preserve"> </w:t>
+      </w:r>
+      <w:proofErr w:type="spellStart"/>
+      <w:r>
+        <w:rPr>
+          <w:rFonts w:eastAsia="Arial" w:cs="Arial"/>
+          <w:lang w:val="en-US"/>
+        </w:rPr>
+        <w:t>angka</w:t>
+      </w:r>
+      <w:proofErr w:type="spellEnd"/>
+      <w:r>
+        <w:rPr>
+          <w:rFonts w:eastAsia="Arial" w:cs="Arial"/>
+          <w:lang w:val="en-US"/>
+        </w:rPr>
+        <w:t xml:space="preserve"> </w:t>
+      </w:r>
+      <w:proofErr w:type="spellStart"/>
+      <w:r>
+        <w:rPr>
+          <w:rFonts w:eastAsia="Arial" w:cs="Arial"/>
+          <w:lang w:val="en-US"/>
+        </w:rPr>
+        <w:t>partisipasi</w:t>
+      </w:r>
+      <w:proofErr w:type="spellEnd"/>
+      <w:r>
+        <w:rPr>
+          <w:rFonts w:eastAsia="Arial" w:cs="Arial"/>
+          <w:lang w:val="en-US"/>
+        </w:rPr>
+        <w:t xml:space="preserve"> yang </w:t>
+      </w:r>
+      <w:proofErr w:type="spellStart"/>
+      <w:r>
+        <w:rPr>
+          <w:rFonts w:eastAsia="Arial" w:cs="Arial"/>
+          <w:lang w:val="en-US"/>
+        </w:rPr>
+        <w:t>tinggi</w:t>
+      </w:r>
+      <w:proofErr w:type="spellEnd"/>
+      <w:r>
+        <w:rPr>
+          <w:rFonts w:eastAsia="Arial" w:cs="Arial"/>
+          <w:lang w:val="en-US"/>
+        </w:rPr>
+        <w:t xml:space="preserve"> </w:t>
+      </w:r>
+      <w:proofErr w:type="spellStart"/>
+      <w:r>
+        <w:rPr>
+          <w:rFonts w:eastAsia="Arial" w:cs="Arial"/>
+          <w:lang w:val="en-US"/>
+        </w:rPr>
+        <w:t>dan</w:t>
+      </w:r>
+      <w:proofErr w:type="spellEnd"/>
+      <w:r>
+        <w:rPr>
+          <w:rFonts w:eastAsia="Arial" w:cs="Arial"/>
+          <w:lang w:val="en-US"/>
+        </w:rPr>
+        <w:t xml:space="preserve"> </w:t>
+      </w:r>
+      <w:proofErr w:type="spellStart"/>
+      <w:r>
+        <w:rPr>
+          <w:rFonts w:eastAsia="Arial" w:cs="Arial"/>
+          <w:lang w:val="en-US"/>
+        </w:rPr>
+        <w:t>beberapa</w:t>
+      </w:r>
+      <w:proofErr w:type="spellEnd"/>
+      <w:r>
+        <w:rPr>
+          <w:rFonts w:eastAsia="Arial" w:cs="Arial"/>
+          <w:lang w:val="en-US"/>
+        </w:rPr>
+        <w:t xml:space="preserve"> </w:t>
+      </w:r>
+      <w:proofErr w:type="spellStart"/>
+      <w:r>
+        <w:rPr>
+          <w:rFonts w:eastAsia="Arial" w:cs="Arial"/>
+          <w:lang w:val="en-US"/>
+        </w:rPr>
+        <w:t>daerah</w:t>
+      </w:r>
+      <w:proofErr w:type="spellEnd"/>
+      <w:r>
+        <w:rPr>
+          <w:rFonts w:eastAsia="Arial" w:cs="Arial"/>
+          <w:lang w:val="en-US"/>
+        </w:rPr>
+        <w:t xml:space="preserve"> </w:t>
+      </w:r>
+      <w:proofErr w:type="spellStart"/>
+      <w:r>
+        <w:rPr>
+          <w:rFonts w:eastAsia="Arial" w:cs="Arial"/>
+          <w:lang w:val="en-US"/>
+        </w:rPr>
+        <w:t>memiliki</w:t>
+      </w:r>
+      <w:proofErr w:type="spellEnd"/>
+      <w:r>
+        <w:rPr>
+          <w:rFonts w:eastAsia="Arial" w:cs="Arial"/>
+          <w:lang w:val="en-US"/>
+        </w:rPr>
+        <w:t xml:space="preserve"> </w:t>
+      </w:r>
+      <w:proofErr w:type="spellStart"/>
+      <w:r>
+        <w:rPr>
+          <w:rFonts w:eastAsia="Arial" w:cs="Arial"/>
+          <w:lang w:val="en-US"/>
+        </w:rPr>
+        <w:t>angka</w:t>
+      </w:r>
+      <w:proofErr w:type="spellEnd"/>
+      <w:r>
+        <w:rPr>
+          <w:rFonts w:eastAsia="Arial" w:cs="Arial"/>
+          <w:lang w:val="en-US"/>
+        </w:rPr>
+        <w:t xml:space="preserve"> </w:t>
+      </w:r>
+      <w:proofErr w:type="spellStart"/>
+      <w:r>
+        <w:rPr>
+          <w:rFonts w:eastAsia="Arial" w:cs="Arial"/>
+          <w:lang w:val="en-US"/>
+        </w:rPr>
+        <w:t>partisipasi</w:t>
+      </w:r>
+      <w:proofErr w:type="spellEnd"/>
+      <w:r>
+        <w:rPr>
+          <w:rFonts w:eastAsia="Arial" w:cs="Arial"/>
+          <w:lang w:val="en-US"/>
+        </w:rPr>
+        <w:t xml:space="preserve"> yang </w:t>
+      </w:r>
+      <w:proofErr w:type="spellStart"/>
+      <w:proofErr w:type="gramStart"/>
+      <w:r>
+        <w:rPr>
+          <w:rFonts w:eastAsia="Arial" w:cs="Arial"/>
+          <w:lang w:val="en-US"/>
+        </w:rPr>
+        <w:t>rendah</w:t>
+      </w:r>
+      <w:proofErr w:type="spellEnd"/>
+      <w:r>
+        <w:rPr>
+          <w:rFonts w:eastAsia="Arial" w:cs="Arial"/>
+          <w:lang w:val="en-US"/>
+        </w:rPr>
+        <w:t>(</w:t>
+      </w:r>
+      <w:proofErr w:type="spellStart"/>
+      <w:proofErr w:type="gramEnd"/>
+      <w:r>
+        <w:rPr>
+          <w:rFonts w:eastAsia="Arial" w:cs="Arial"/>
+          <w:lang w:val="en-US"/>
+        </w:rPr>
+        <w:t>diambil</w:t>
+      </w:r>
+      <w:proofErr w:type="spellEnd"/>
+      <w:r>
+        <w:rPr>
+          <w:rFonts w:eastAsia="Arial" w:cs="Arial"/>
+          <w:lang w:val="en-US"/>
+        </w:rPr>
+        <w:t xml:space="preserve"> </w:t>
+      </w:r>
+      <w:proofErr w:type="spellStart"/>
+      <w:r>
+        <w:rPr>
+          <w:rFonts w:eastAsia="Arial" w:cs="Arial"/>
+          <w:lang w:val="en-US"/>
+        </w:rPr>
+        <w:t>dari</w:t>
+      </w:r>
+      <w:proofErr w:type="spellEnd"/>
+      <w:r>
+        <w:rPr>
+          <w:rFonts w:eastAsia="Arial" w:cs="Arial"/>
+          <w:lang w:val="en-US"/>
+        </w:rPr>
+        <w:t xml:space="preserve"> </w:t>
+      </w:r>
+      <w:proofErr w:type="spellStart"/>
+      <w:r>
+        <w:rPr>
+          <w:rFonts w:eastAsia="Arial" w:cs="Arial"/>
+          <w:lang w:val="en-US"/>
+        </w:rPr>
+        <w:t>angka_partisipasi_murni_sekolah</w:t>
+      </w:r>
+      <w:proofErr w:type="spellEnd"/>
+      <w:r>
+        <w:rPr>
+          <w:rFonts w:eastAsia="Arial" w:cs="Arial"/>
+          <w:lang w:val="en-US"/>
+        </w:rPr>
+        <w:t xml:space="preserve"> </w:t>
+      </w:r>
+      <w:proofErr w:type="spellStart"/>
+      <w:r>
+        <w:rPr>
+          <w:rFonts w:eastAsia="Arial" w:cs="Arial"/>
+          <w:lang w:val="en-US"/>
+        </w:rPr>
+        <w:t>dari</w:t>
+      </w:r>
+      <w:proofErr w:type="spellEnd"/>
+      <w:r>
+        <w:rPr>
+          <w:rFonts w:eastAsia="Arial" w:cs="Arial"/>
+          <w:lang w:val="en-US"/>
+        </w:rPr>
+        <w:t xml:space="preserve"> </w:t>
+      </w:r>
+      <w:hyperlink r:id="rId10" w:history="1">
+        <w:r>
+          <w:rPr>
+            <w:rStyle w:val="Hyperlink"/>
+            <w:rFonts w:eastAsia="Arial" w:cs="Arial"/>
+            <w:lang w:val="en-US"/>
+          </w:rPr>
+          <w:t>http://data.go.id/</w:t>
+        </w:r>
+      </w:hyperlink>
+      <w:r>
+        <w:rPr>
+          <w:rFonts w:eastAsia="Arial" w:cs="Arial"/>
+          <w:lang w:val="en-US"/>
+        </w:rPr>
+        <w:t>).</w:t>
+      </w:r>
+      <w:r>
+        <w:rPr>
+          <w:rFonts w:eastAsia="Arial" w:cs="Arial"/>
+          <w:lang w:val="en-US"/>
+        </w:rPr>
+        <w:t xml:space="preserve"> </w:t>
+      </w:r>
+      <w:proofErr w:type="spellStart"/>
+      <w:r>
+        <w:rPr>
+          <w:rFonts w:eastAsia="Arial" w:cs="Arial"/>
+          <w:lang w:val="en-US"/>
+        </w:rPr>
+        <w:t>Bila</w:t>
+      </w:r>
+      <w:proofErr w:type="spellEnd"/>
+      <w:r>
+        <w:rPr>
+          <w:rFonts w:eastAsia="Arial" w:cs="Arial"/>
+          <w:lang w:val="en-US"/>
+        </w:rPr>
+        <w:t xml:space="preserve"> </w:t>
+      </w:r>
+      <w:proofErr w:type="spellStart"/>
+      <w:r>
+        <w:rPr>
+          <w:rFonts w:eastAsia="Arial" w:cs="Arial"/>
+          <w:lang w:val="en-US"/>
+        </w:rPr>
+        <w:t>melihat</w:t>
+      </w:r>
+      <w:proofErr w:type="spellEnd"/>
+      <w:r>
+        <w:rPr>
+          <w:rFonts w:eastAsia="Arial" w:cs="Arial"/>
+          <w:lang w:val="en-US"/>
+        </w:rPr>
+        <w:t xml:space="preserve"> data di </w:t>
+      </w:r>
+      <w:proofErr w:type="spellStart"/>
+      <w:r>
+        <w:rPr>
+          <w:rFonts w:eastAsia="Arial" w:cs="Arial"/>
+          <w:lang w:val="en-US"/>
+        </w:rPr>
+        <w:t>atas</w:t>
+      </w:r>
+      <w:proofErr w:type="spellEnd"/>
+      <w:r>
+        <w:rPr>
+          <w:rFonts w:eastAsia="Arial" w:cs="Arial"/>
+          <w:lang w:val="en-US"/>
+        </w:rPr>
+        <w:t xml:space="preserve"> </w:t>
+      </w:r>
+      <w:proofErr w:type="spellStart"/>
+      <w:r>
+        <w:rPr>
+          <w:rFonts w:eastAsia="Arial" w:cs="Arial"/>
+          <w:lang w:val="en-US"/>
+        </w:rPr>
+        <w:t>dapat</w:t>
+      </w:r>
+      <w:proofErr w:type="spellEnd"/>
+      <w:r>
+        <w:rPr>
+          <w:rFonts w:eastAsia="Arial" w:cs="Arial"/>
+          <w:lang w:val="en-US"/>
+        </w:rPr>
+        <w:t xml:space="preserve"> </w:t>
+      </w:r>
+      <w:proofErr w:type="spellStart"/>
+      <w:r>
+        <w:rPr>
+          <w:rFonts w:eastAsia="Arial" w:cs="Arial"/>
+          <w:lang w:val="en-US"/>
+        </w:rPr>
+        <w:t>dikatakan</w:t>
+      </w:r>
+      <w:proofErr w:type="spellEnd"/>
+      <w:r>
+        <w:rPr>
+          <w:rFonts w:eastAsia="Arial" w:cs="Arial"/>
+          <w:lang w:val="en-US"/>
+        </w:rPr>
+        <w:t xml:space="preserve"> </w:t>
+      </w:r>
+      <w:proofErr w:type="spellStart"/>
+      <w:r>
+        <w:rPr>
+          <w:rFonts w:eastAsia="Arial" w:cs="Arial"/>
+          <w:lang w:val="en-US"/>
+        </w:rPr>
+        <w:t>bahwa</w:t>
+      </w:r>
+      <w:proofErr w:type="spellEnd"/>
+      <w:r>
+        <w:rPr>
+          <w:rFonts w:eastAsia="Arial" w:cs="Arial"/>
+          <w:lang w:val="en-US"/>
+        </w:rPr>
+        <w:t xml:space="preserve"> </w:t>
+      </w:r>
+      <w:proofErr w:type="spellStart"/>
+      <w:r>
+        <w:rPr>
+          <w:rFonts w:eastAsia="Arial" w:cs="Arial"/>
+          <w:lang w:val="en-US"/>
+        </w:rPr>
+        <w:t>untuk</w:t>
+      </w:r>
+      <w:proofErr w:type="spellEnd"/>
+      <w:r>
+        <w:rPr>
+          <w:rFonts w:eastAsia="Arial" w:cs="Arial"/>
+          <w:lang w:val="en-US"/>
+        </w:rPr>
+        <w:t xml:space="preserve"> </w:t>
+      </w:r>
+      <w:proofErr w:type="spellStart"/>
+      <w:r>
+        <w:rPr>
+          <w:rFonts w:eastAsia="Arial" w:cs="Arial"/>
+          <w:lang w:val="en-US"/>
+        </w:rPr>
+        <w:t>beberapa</w:t>
+      </w:r>
+      <w:proofErr w:type="spellEnd"/>
+      <w:r>
+        <w:rPr>
+          <w:rFonts w:eastAsia="Arial" w:cs="Arial"/>
+          <w:lang w:val="en-US"/>
+        </w:rPr>
+        <w:t xml:space="preserve"> </w:t>
+      </w:r>
+      <w:proofErr w:type="spellStart"/>
+      <w:r>
+        <w:rPr>
+          <w:rFonts w:eastAsia="Arial" w:cs="Arial"/>
+          <w:lang w:val="en-US"/>
+        </w:rPr>
+        <w:t>daerah</w:t>
+      </w:r>
+      <w:proofErr w:type="spellEnd"/>
+      <w:r>
+        <w:rPr>
+          <w:rFonts w:eastAsia="Arial" w:cs="Arial"/>
+          <w:lang w:val="en-US"/>
+        </w:rPr>
+        <w:t xml:space="preserve"> </w:t>
+      </w:r>
+      <w:proofErr w:type="spellStart"/>
+      <w:r>
+        <w:rPr>
+          <w:rFonts w:eastAsia="Arial" w:cs="Arial"/>
+          <w:lang w:val="en-US"/>
+        </w:rPr>
+        <w:t>sekolah</w:t>
+      </w:r>
+      <w:proofErr w:type="spellEnd"/>
+      <w:r>
+        <w:rPr>
+          <w:rFonts w:eastAsia="Arial" w:cs="Arial"/>
+          <w:lang w:val="en-US"/>
+        </w:rPr>
+        <w:t xml:space="preserve"> </w:t>
+      </w:r>
+      <w:proofErr w:type="spellStart"/>
+      <w:r>
+        <w:rPr>
+          <w:rFonts w:eastAsia="Arial" w:cs="Arial"/>
+          <w:lang w:val="en-US"/>
+        </w:rPr>
+        <w:t>memiliki</w:t>
+      </w:r>
+      <w:proofErr w:type="spellEnd"/>
+      <w:r>
+        <w:rPr>
+          <w:rFonts w:eastAsia="Arial" w:cs="Arial"/>
+          <w:lang w:val="en-US"/>
+        </w:rPr>
+        <w:t xml:space="preserve"> </w:t>
+      </w:r>
+      <w:proofErr w:type="spellStart"/>
+      <w:r>
+        <w:rPr>
+          <w:rFonts w:eastAsia="Arial" w:cs="Arial"/>
+          <w:lang w:val="en-US"/>
+        </w:rPr>
+        <w:t>kualitas</w:t>
+      </w:r>
+      <w:proofErr w:type="spellEnd"/>
+      <w:r>
+        <w:rPr>
+          <w:rFonts w:eastAsia="Arial" w:cs="Arial"/>
+          <w:lang w:val="en-US"/>
+        </w:rPr>
+        <w:t xml:space="preserve"> yang </w:t>
+      </w:r>
+      <w:proofErr w:type="spellStart"/>
+      <w:r>
+        <w:rPr>
+          <w:rFonts w:eastAsia="Arial" w:cs="Arial"/>
+          <w:lang w:val="en-US"/>
+        </w:rPr>
+        <w:t>kurang</w:t>
+      </w:r>
+      <w:proofErr w:type="spellEnd"/>
+      <w:r>
+        <w:rPr>
+          <w:rFonts w:eastAsia="Arial" w:cs="Arial"/>
+          <w:lang w:val="en-US"/>
+        </w:rPr>
+        <w:t xml:space="preserve"> </w:t>
+      </w:r>
+      <w:proofErr w:type="spellStart"/>
+      <w:r>
+        <w:rPr>
+          <w:rFonts w:eastAsia="Arial" w:cs="Arial"/>
+          <w:lang w:val="en-US"/>
+        </w:rPr>
+        <w:t>baik</w:t>
+      </w:r>
+      <w:proofErr w:type="spellEnd"/>
+      <w:r>
+        <w:rPr>
+          <w:rFonts w:eastAsia="Arial" w:cs="Arial"/>
+          <w:lang w:val="en-US"/>
+        </w:rPr>
+        <w:t xml:space="preserve"> </w:t>
+      </w:r>
+      <w:proofErr w:type="spellStart"/>
+      <w:r>
+        <w:rPr>
+          <w:rFonts w:eastAsia="Arial" w:cs="Arial"/>
+          <w:lang w:val="en-US"/>
+        </w:rPr>
+        <w:t>atau</w:t>
+      </w:r>
+      <w:proofErr w:type="spellEnd"/>
+      <w:r>
+        <w:rPr>
+          <w:rFonts w:eastAsia="Arial" w:cs="Arial"/>
+          <w:lang w:val="en-US"/>
+        </w:rPr>
+        <w:t xml:space="preserve"> </w:t>
+      </w:r>
+      <w:proofErr w:type="spellStart"/>
+      <w:r>
+        <w:rPr>
+          <w:rFonts w:eastAsia="Arial" w:cs="Arial"/>
+          <w:lang w:val="en-US"/>
+        </w:rPr>
+        <w:t>memiliki</w:t>
+      </w:r>
+      <w:proofErr w:type="spellEnd"/>
+      <w:r>
+        <w:rPr>
+          <w:rFonts w:eastAsia="Arial" w:cs="Arial"/>
+          <w:lang w:val="en-US"/>
+        </w:rPr>
+        <w:t xml:space="preserve"> </w:t>
+      </w:r>
+      <w:proofErr w:type="spellStart"/>
+      <w:r>
+        <w:rPr>
+          <w:rFonts w:eastAsia="Arial" w:cs="Arial"/>
+          <w:lang w:val="en-US"/>
+        </w:rPr>
+        <w:t>jumlah</w:t>
+      </w:r>
+      <w:proofErr w:type="spellEnd"/>
+      <w:r>
+        <w:rPr>
+          <w:rFonts w:eastAsia="Arial" w:cs="Arial"/>
+          <w:lang w:val="en-US"/>
+        </w:rPr>
+        <w:t xml:space="preserve"> </w:t>
+      </w:r>
+      <w:proofErr w:type="spellStart"/>
+      <w:r>
+        <w:rPr>
+          <w:rFonts w:eastAsia="Arial" w:cs="Arial"/>
+          <w:lang w:val="en-US"/>
+        </w:rPr>
+        <w:t>gedung</w:t>
+      </w:r>
+      <w:proofErr w:type="spellEnd"/>
+      <w:r>
+        <w:rPr>
+          <w:rFonts w:eastAsia="Arial" w:cs="Arial"/>
+          <w:lang w:val="en-US"/>
+        </w:rPr>
+        <w:t xml:space="preserve"> </w:t>
+      </w:r>
+      <w:proofErr w:type="spellStart"/>
+      <w:r>
+        <w:rPr>
+          <w:rFonts w:eastAsia="Arial" w:cs="Arial"/>
+          <w:lang w:val="en-US"/>
+        </w:rPr>
+        <w:t>sekolah</w:t>
+      </w:r>
+      <w:proofErr w:type="spellEnd"/>
+      <w:r>
+        <w:rPr>
+          <w:rFonts w:eastAsia="Arial" w:cs="Arial"/>
+          <w:lang w:val="en-US"/>
+        </w:rPr>
+        <w:t xml:space="preserve"> yang</w:t>
+      </w:r>
+      <w:r>
+        <w:rPr>
+          <w:rFonts w:eastAsia="Arial" w:cs="Arial"/>
+          <w:lang w:val="en-US"/>
+        </w:rPr>
+        <w:t xml:space="preserve"> </w:t>
+      </w:r>
+      <w:proofErr w:type="spellStart"/>
+      <w:r>
+        <w:rPr>
+          <w:rFonts w:eastAsia="Arial" w:cs="Arial"/>
+          <w:lang w:val="en-US"/>
+        </w:rPr>
+        <w:t>sedikit</w:t>
+      </w:r>
+      <w:proofErr w:type="spellEnd"/>
+      <w:r>
+        <w:rPr>
+          <w:rFonts w:eastAsia="Arial" w:cs="Arial"/>
+          <w:lang w:val="en-US"/>
+        </w:rPr>
+        <w:t xml:space="preserve"> </w:t>
+      </w:r>
+      <w:proofErr w:type="spellStart"/>
+      <w:r>
+        <w:rPr>
+          <w:rFonts w:eastAsia="Arial" w:cs="Arial"/>
+          <w:lang w:val="en-US"/>
+        </w:rPr>
+        <w:t>sehingga</w:t>
+      </w:r>
+      <w:proofErr w:type="spellEnd"/>
+      <w:r>
+        <w:rPr>
+          <w:rFonts w:eastAsia="Arial" w:cs="Arial"/>
+          <w:lang w:val="en-US"/>
+        </w:rPr>
+        <w:t xml:space="preserve"> </w:t>
+      </w:r>
+      <w:proofErr w:type="spellStart"/>
+      <w:r>
+        <w:rPr>
+          <w:rFonts w:eastAsia="Arial" w:cs="Arial"/>
+          <w:lang w:val="en-US"/>
+        </w:rPr>
+        <w:t>sulit</w:t>
+      </w:r>
+      <w:proofErr w:type="spellEnd"/>
+      <w:r>
+        <w:rPr>
+          <w:rFonts w:eastAsia="Arial" w:cs="Arial"/>
+          <w:lang w:val="en-US"/>
+        </w:rPr>
+        <w:t xml:space="preserve"> </w:t>
+      </w:r>
+      <w:proofErr w:type="spellStart"/>
+      <w:r>
+        <w:rPr>
+          <w:rFonts w:eastAsia="Arial" w:cs="Arial"/>
+          <w:lang w:val="en-US"/>
+        </w:rPr>
+        <w:t>untuk</w:t>
+      </w:r>
+      <w:proofErr w:type="spellEnd"/>
+      <w:r>
+        <w:rPr>
+          <w:rFonts w:eastAsia="Arial" w:cs="Arial"/>
+          <w:lang w:val="en-US"/>
+        </w:rPr>
+        <w:t xml:space="preserve"> </w:t>
+      </w:r>
+      <w:proofErr w:type="spellStart"/>
+      <w:r>
+        <w:rPr>
+          <w:rFonts w:eastAsia="Arial" w:cs="Arial"/>
+          <w:lang w:val="en-US"/>
+        </w:rPr>
+        <w:t>ditemukan</w:t>
+      </w:r>
+      <w:proofErr w:type="spellEnd"/>
+      <w:r>
+        <w:rPr>
+          <w:rFonts w:eastAsia="Arial" w:cs="Arial"/>
+          <w:lang w:val="en-US"/>
+        </w:rPr>
+        <w:t xml:space="preserve"> </w:t>
+      </w:r>
+      <w:proofErr w:type="spellStart"/>
+      <w:r>
+        <w:rPr>
+          <w:rFonts w:eastAsia="Arial" w:cs="Arial"/>
+          <w:lang w:val="en-US"/>
+        </w:rPr>
+        <w:t>atau</w:t>
+      </w:r>
+      <w:proofErr w:type="spellEnd"/>
+      <w:r>
+        <w:rPr>
+          <w:rFonts w:eastAsia="Arial" w:cs="Arial"/>
+          <w:lang w:val="en-US"/>
+        </w:rPr>
+        <w:t xml:space="preserve"> </w:t>
+      </w:r>
+      <w:proofErr w:type="spellStart"/>
+      <w:r>
+        <w:rPr>
+          <w:rFonts w:eastAsia="Arial" w:cs="Arial"/>
+          <w:lang w:val="en-US"/>
+        </w:rPr>
+        <w:t>sekolah</w:t>
+      </w:r>
+      <w:proofErr w:type="spellEnd"/>
+      <w:r>
+        <w:rPr>
+          <w:rFonts w:eastAsia="Arial" w:cs="Arial"/>
+          <w:lang w:val="en-US"/>
+        </w:rPr>
+        <w:t xml:space="preserve"> yang </w:t>
+      </w:r>
+      <w:proofErr w:type="spellStart"/>
+      <w:r>
+        <w:rPr>
+          <w:rFonts w:eastAsia="Arial" w:cs="Arial"/>
+          <w:lang w:val="en-US"/>
+        </w:rPr>
+        <w:t>tersedia</w:t>
+      </w:r>
+      <w:proofErr w:type="spellEnd"/>
+      <w:r>
+        <w:rPr>
+          <w:rFonts w:eastAsia="Arial" w:cs="Arial"/>
+          <w:lang w:val="en-US"/>
+        </w:rPr>
+        <w:t xml:space="preserve"> </w:t>
+      </w:r>
+      <w:proofErr w:type="spellStart"/>
+      <w:r>
+        <w:rPr>
+          <w:rFonts w:eastAsia="Arial" w:cs="Arial"/>
+          <w:lang w:val="en-US"/>
+        </w:rPr>
+        <w:t>memiliki</w:t>
+      </w:r>
+      <w:proofErr w:type="spellEnd"/>
+      <w:r>
+        <w:rPr>
+          <w:rFonts w:eastAsia="Arial" w:cs="Arial"/>
+          <w:lang w:val="en-US"/>
+        </w:rPr>
+        <w:t xml:space="preserve"> </w:t>
+      </w:r>
+      <w:proofErr w:type="spellStart"/>
+      <w:r>
+        <w:rPr>
+          <w:rFonts w:eastAsia="Arial" w:cs="Arial"/>
+          <w:lang w:val="en-US"/>
+        </w:rPr>
+        <w:t>biaya</w:t>
+      </w:r>
+      <w:proofErr w:type="spellEnd"/>
+      <w:r>
+        <w:rPr>
+          <w:rFonts w:eastAsia="Arial" w:cs="Arial"/>
+          <w:lang w:val="en-US"/>
+        </w:rPr>
+        <w:t xml:space="preserve"> </w:t>
+      </w:r>
+      <w:proofErr w:type="spellStart"/>
+      <w:r>
+        <w:rPr>
+          <w:rFonts w:eastAsia="Arial" w:cs="Arial"/>
+          <w:lang w:val="en-US"/>
+        </w:rPr>
+        <w:t>pendidikan</w:t>
+      </w:r>
+      <w:proofErr w:type="spellEnd"/>
+      <w:r>
+        <w:rPr>
+          <w:rFonts w:eastAsia="Arial" w:cs="Arial"/>
+          <w:lang w:val="en-US"/>
+        </w:rPr>
+        <w:t xml:space="preserve"> yang </w:t>
+      </w:r>
+      <w:proofErr w:type="spellStart"/>
+      <w:r>
+        <w:rPr>
+          <w:rFonts w:eastAsia="Arial" w:cs="Arial"/>
+          <w:lang w:val="en-US"/>
+        </w:rPr>
+        <w:t>tinggi</w:t>
+      </w:r>
+      <w:proofErr w:type="spellEnd"/>
+      <w:r>
+        <w:rPr>
+          <w:rFonts w:eastAsia="Arial" w:cs="Arial"/>
+          <w:lang w:val="en-US"/>
+        </w:rPr>
+        <w:t xml:space="preserve">. </w:t>
+      </w:r>
+      <w:proofErr w:type="spellStart"/>
+      <w:r>
+        <w:rPr>
+          <w:rFonts w:eastAsia="Arial" w:cs="Arial"/>
+          <w:lang w:val="en-US"/>
+        </w:rPr>
+        <w:t>Untuk</w:t>
+      </w:r>
+      <w:proofErr w:type="spellEnd"/>
+      <w:r>
+        <w:rPr>
+          <w:rFonts w:eastAsia="Arial" w:cs="Arial"/>
+          <w:lang w:val="en-US"/>
+        </w:rPr>
+        <w:t xml:space="preserve"> </w:t>
+      </w:r>
+      <w:proofErr w:type="spellStart"/>
+      <w:r>
+        <w:rPr>
+          <w:rFonts w:eastAsia="Arial" w:cs="Arial"/>
+          <w:lang w:val="en-US"/>
+        </w:rPr>
+        <w:t>mengubah</w:t>
+      </w:r>
+      <w:proofErr w:type="spellEnd"/>
+      <w:r>
+        <w:rPr>
+          <w:rFonts w:eastAsia="Arial" w:cs="Arial"/>
+          <w:lang w:val="en-US"/>
+        </w:rPr>
+        <w:t xml:space="preserve"> </w:t>
+      </w:r>
+      <w:proofErr w:type="spellStart"/>
+      <w:r>
+        <w:rPr>
+          <w:rFonts w:eastAsia="Arial" w:cs="Arial"/>
+          <w:lang w:val="en-US"/>
+        </w:rPr>
+        <w:t>hal</w:t>
+      </w:r>
+      <w:proofErr w:type="spellEnd"/>
+      <w:r>
+        <w:rPr>
+          <w:rFonts w:eastAsia="Arial" w:cs="Arial"/>
+          <w:lang w:val="en-US"/>
+        </w:rPr>
         <w:t xml:space="preserve"> </w:t>
       </w:r>
       <w:proofErr w:type="spellStart"/>
@@ -6544,79 +8325,65 @@
           <w:rFonts w:eastAsia="Arial" w:cs="Arial"/>
           <w:lang w:val="en-US"/>
         </w:rPr>
-        <w:t xml:space="preserve"> </w:t>
-      </w:r>
-      <w:proofErr w:type="spellStart"/>
-      <w:r>
-        <w:rPr>
-          <w:rFonts w:eastAsia="Arial" w:cs="Arial"/>
-          <w:lang w:val="en-US"/>
-        </w:rPr>
-        <w:t>disebabkan</w:t>
-      </w:r>
-      <w:proofErr w:type="spellEnd"/>
-      <w:r>
-        <w:rPr>
-          <w:rFonts w:eastAsia="Arial" w:cs="Arial"/>
-          <w:lang w:val="en-US"/>
-        </w:rPr>
-        <w:t xml:space="preserve"> </w:t>
-      </w:r>
-      <w:proofErr w:type="spellStart"/>
-      <w:r>
-        <w:rPr>
-          <w:rFonts w:eastAsia="Arial" w:cs="Arial"/>
-          <w:lang w:val="en-US"/>
-        </w:rPr>
-        <w:t>oleh</w:t>
-      </w:r>
-      <w:proofErr w:type="spellEnd"/>
-      <w:r>
-        <w:rPr>
-          <w:rFonts w:eastAsia="Arial" w:cs="Arial"/>
-          <w:lang w:val="en-US"/>
-        </w:rPr>
-        <w:t xml:space="preserve"> </w:t>
-      </w:r>
-      <w:proofErr w:type="spellStart"/>
-      <w:r>
-        <w:rPr>
-          <w:rFonts w:eastAsia="Arial" w:cs="Arial"/>
-          <w:lang w:val="en-US"/>
-        </w:rPr>
-        <w:t>rendahnya</w:t>
-      </w:r>
-      <w:proofErr w:type="spellEnd"/>
-      <w:r>
-        <w:rPr>
-          <w:rFonts w:eastAsia="Arial" w:cs="Arial"/>
-          <w:lang w:val="en-US"/>
-        </w:rPr>
-        <w:t xml:space="preserve"> </w:t>
-      </w:r>
-      <w:proofErr w:type="spellStart"/>
-      <w:r>
-        <w:rPr>
-          <w:rFonts w:eastAsia="Arial" w:cs="Arial"/>
-          <w:lang w:val="en-US"/>
-        </w:rPr>
-        <w:t>tingkat</w:t>
-      </w:r>
-      <w:proofErr w:type="spellEnd"/>
-      <w:r>
-        <w:rPr>
-          <w:rFonts w:eastAsia="Arial" w:cs="Arial"/>
-          <w:lang w:val="en-US"/>
-        </w:rPr>
-        <w:t xml:space="preserve"> </w:t>
-      </w:r>
-      <w:proofErr w:type="spellStart"/>
-      <w:r>
-        <w:rPr>
-          <w:rFonts w:eastAsia="Arial" w:cs="Arial"/>
-          <w:lang w:val="en-US"/>
-        </w:rPr>
-        <w:t>kesadaran</w:t>
+        <w:t xml:space="preserve">, </w:t>
+      </w:r>
+      <w:proofErr w:type="spellStart"/>
+      <w:r>
+        <w:rPr>
+          <w:rFonts w:eastAsia="Arial" w:cs="Arial"/>
+          <w:lang w:val="en-US"/>
+        </w:rPr>
+        <w:t>dibutuhkan</w:t>
+      </w:r>
+      <w:proofErr w:type="spellEnd"/>
+      <w:r>
+        <w:rPr>
+          <w:rFonts w:eastAsia="Arial" w:cs="Arial"/>
+          <w:lang w:val="en-US"/>
+        </w:rPr>
+        <w:t xml:space="preserve"> </w:t>
+      </w:r>
+      <w:proofErr w:type="spellStart"/>
+      <w:r>
+        <w:rPr>
+          <w:rFonts w:eastAsia="Arial" w:cs="Arial"/>
+          <w:lang w:val="en-US"/>
+        </w:rPr>
+        <w:t>kerja</w:t>
+      </w:r>
+      <w:proofErr w:type="spellEnd"/>
+      <w:r>
+        <w:rPr>
+          <w:rFonts w:eastAsia="Arial" w:cs="Arial"/>
+          <w:lang w:val="en-US"/>
+        </w:rPr>
+        <w:t xml:space="preserve"> </w:t>
+      </w:r>
+      <w:proofErr w:type="spellStart"/>
+      <w:proofErr w:type="gramStart"/>
+      <w:r>
+        <w:rPr>
+          <w:rFonts w:eastAsia="Arial" w:cs="Arial"/>
+          <w:lang w:val="en-US"/>
+        </w:rPr>
+        <w:t>sama</w:t>
+      </w:r>
+      <w:proofErr w:type="spellEnd"/>
+      <w:proofErr w:type="gramEnd"/>
+      <w:r>
+        <w:rPr>
+          <w:rFonts w:eastAsia="Arial" w:cs="Arial"/>
+          <w:lang w:val="en-US"/>
+        </w:rPr>
+        <w:t xml:space="preserve"> </w:t>
+      </w:r>
+      <w:proofErr w:type="spellStart"/>
+      <w:r>
+        <w:rPr>
+          <w:rFonts w:eastAsia="Arial" w:cs="Arial"/>
+          <w:lang w:val="en-US"/>
+        </w:rPr>
+        <w:t>seluruh</w:t>
       </w:r>
       <w:proofErr w:type="spellEnd"/>
       <w:r>
@@ -6640,40 +8407,111 @@
           <w:rFonts w:eastAsia="Arial" w:cs="Arial"/>
           <w:lang w:val="en-US"/>
         </w:rPr>
-        <w:t xml:space="preserve"> Indonesia</w:t>
-      </w:r>
-      <w:r>
-        <w:rPr>
-          <w:rFonts w:eastAsia="Arial" w:cs="Arial"/>
-          <w:lang w:val="en-US"/>
-        </w:rPr>
-        <w:t xml:space="preserve"> </w:t>
-      </w:r>
-      <w:proofErr w:type="spellStart"/>
-      <w:proofErr w:type="gramStart"/>
-      <w:r>
-        <w:rPr>
-          <w:rFonts w:eastAsia="Arial" w:cs="Arial"/>
-          <w:lang w:val="en-US"/>
-        </w:rPr>
-        <w:t>akan</w:t>
-      </w:r>
-      <w:proofErr w:type="spellEnd"/>
-      <w:proofErr w:type="gramEnd"/>
-      <w:r>
-        <w:rPr>
-          <w:rFonts w:eastAsia="Arial" w:cs="Arial"/>
-          <w:lang w:val="en-US"/>
-        </w:rPr>
-        <w:t xml:space="preserve"> </w:t>
-      </w:r>
-      <w:proofErr w:type="spellStart"/>
-      <w:r>
-        <w:rPr>
-          <w:rFonts w:eastAsia="Arial" w:cs="Arial"/>
-          <w:lang w:val="en-US"/>
-        </w:rPr>
-        <w:t>angka</w:t>
+        <w:t xml:space="preserve"> Indonesia </w:t>
+      </w:r>
+      <w:proofErr w:type="spellStart"/>
+      <w:r>
+        <w:rPr>
+          <w:rFonts w:eastAsia="Arial" w:cs="Arial"/>
+          <w:lang w:val="en-US"/>
+        </w:rPr>
+        <w:t>baik</w:t>
+      </w:r>
+      <w:proofErr w:type="spellEnd"/>
+      <w:r>
+        <w:rPr>
+          <w:rFonts w:eastAsia="Arial" w:cs="Arial"/>
+          <w:lang w:val="en-US"/>
+        </w:rPr>
+        <w:t xml:space="preserve"> </w:t>
+      </w:r>
+      <w:proofErr w:type="spellStart"/>
+      <w:r>
+        <w:rPr>
+          <w:rFonts w:eastAsia="Arial" w:cs="Arial"/>
+          <w:lang w:val="en-US"/>
+        </w:rPr>
+        <w:t>dalam</w:t>
+      </w:r>
+      <w:proofErr w:type="spellEnd"/>
+      <w:r>
+        <w:rPr>
+          <w:rFonts w:eastAsia="Arial" w:cs="Arial"/>
+          <w:lang w:val="en-US"/>
+        </w:rPr>
+        <w:t xml:space="preserve"> </w:t>
+      </w:r>
+      <w:proofErr w:type="spellStart"/>
+      <w:r>
+        <w:rPr>
+          <w:rFonts w:eastAsia="Arial" w:cs="Arial"/>
+          <w:lang w:val="en-US"/>
+        </w:rPr>
+        <w:t>perancangan</w:t>
+      </w:r>
+      <w:proofErr w:type="spellEnd"/>
+      <w:r>
+        <w:rPr>
+          <w:rFonts w:eastAsia="Arial" w:cs="Arial"/>
+          <w:lang w:val="en-US"/>
+        </w:rPr>
+        <w:t xml:space="preserve"> </w:t>
+      </w:r>
+      <w:proofErr w:type="spellStart"/>
+      <w:r>
+        <w:rPr>
+          <w:rFonts w:eastAsia="Arial" w:cs="Arial"/>
+          <w:lang w:val="en-US"/>
+        </w:rPr>
+        <w:t>atau</w:t>
+      </w:r>
+      <w:proofErr w:type="spellEnd"/>
+      <w:r>
+        <w:rPr>
+          <w:rFonts w:eastAsia="Arial" w:cs="Arial"/>
+          <w:lang w:val="en-US"/>
+        </w:rPr>
+        <w:t xml:space="preserve"> </w:t>
+      </w:r>
+      <w:proofErr w:type="spellStart"/>
+      <w:r>
+        <w:rPr>
+          <w:rFonts w:eastAsia="Arial" w:cs="Arial"/>
+          <w:lang w:val="en-US"/>
+        </w:rPr>
+        <w:t>pembangunan</w:t>
+      </w:r>
+      <w:proofErr w:type="spellEnd"/>
+      <w:r>
+        <w:rPr>
+          <w:rFonts w:eastAsia="Arial" w:cs="Arial"/>
+          <w:lang w:val="en-US"/>
+        </w:rPr>
+        <w:t xml:space="preserve"> </w:t>
+      </w:r>
+      <w:proofErr w:type="spellStart"/>
+      <w:r>
+        <w:rPr>
+          <w:rFonts w:eastAsia="Arial" w:cs="Arial"/>
+          <w:lang w:val="en-US"/>
+        </w:rPr>
+        <w:t>sekolah</w:t>
+      </w:r>
+      <w:proofErr w:type="spellEnd"/>
+      <w:r>
+        <w:rPr>
+          <w:rFonts w:eastAsia="Arial" w:cs="Arial"/>
+          <w:lang w:val="en-US"/>
+        </w:rPr>
+        <w:t xml:space="preserve"> </w:t>
+      </w:r>
+      <w:proofErr w:type="spellStart"/>
+      <w:r>
+        <w:rPr>
+          <w:rFonts w:eastAsia="Arial" w:cs="Arial"/>
+          <w:lang w:val="en-US"/>
+        </w:rPr>
+        <w:t>dengan</w:t>
       </w:r>
       <w:proofErr w:type="spellEnd"/>
       <w:r>
@@ -6697,6 +8535,214 @@
           <w:rFonts w:eastAsia="Arial" w:cs="Arial"/>
           <w:lang w:val="en-US"/>
         </w:rPr>
+        <w:t xml:space="preserve"> yang </w:t>
+      </w:r>
+      <w:proofErr w:type="spellStart"/>
+      <w:r>
+        <w:rPr>
+          <w:rFonts w:eastAsia="Arial" w:cs="Arial"/>
+          <w:lang w:val="en-US"/>
+        </w:rPr>
+        <w:t>layak</w:t>
+      </w:r>
+      <w:proofErr w:type="spellEnd"/>
+      <w:r>
+        <w:rPr>
+          <w:rFonts w:eastAsia="Arial" w:cs="Arial"/>
+          <w:lang w:val="en-US"/>
+        </w:rPr>
+        <w:t xml:space="preserve">. Kami </w:t>
+      </w:r>
+      <w:proofErr w:type="spellStart"/>
+      <w:r>
+        <w:rPr>
+          <w:rFonts w:eastAsia="Arial" w:cs="Arial"/>
+          <w:lang w:val="en-US"/>
+        </w:rPr>
+        <w:t>ingin</w:t>
+      </w:r>
+      <w:proofErr w:type="spellEnd"/>
+      <w:r>
+        <w:rPr>
+          <w:rFonts w:eastAsia="Arial" w:cs="Arial"/>
+          <w:lang w:val="en-US"/>
+        </w:rPr>
+        <w:t xml:space="preserve"> </w:t>
+      </w:r>
+      <w:proofErr w:type="spellStart"/>
+      <w:r>
+        <w:rPr>
+          <w:rFonts w:eastAsia="Arial" w:cs="Arial"/>
+          <w:lang w:val="en-US"/>
+        </w:rPr>
+        <w:t>mengajak</w:t>
+      </w:r>
+      <w:proofErr w:type="spellEnd"/>
+      <w:r>
+        <w:rPr>
+          <w:rFonts w:eastAsia="Arial" w:cs="Arial"/>
+          <w:lang w:val="en-US"/>
+        </w:rPr>
+        <w:t xml:space="preserve"> </w:t>
+      </w:r>
+      <w:proofErr w:type="spellStart"/>
+      <w:r>
+        <w:rPr>
+          <w:rFonts w:eastAsia="Arial" w:cs="Arial"/>
+          <w:lang w:val="en-US"/>
+        </w:rPr>
+        <w:t>masyarakat</w:t>
+      </w:r>
+      <w:proofErr w:type="spellEnd"/>
+      <w:r>
+        <w:rPr>
+          <w:rFonts w:eastAsia="Arial" w:cs="Arial"/>
+          <w:lang w:val="en-US"/>
+        </w:rPr>
+        <w:t xml:space="preserve"> Indonesia </w:t>
+      </w:r>
+      <w:proofErr w:type="spellStart"/>
+      <w:r>
+        <w:rPr>
+          <w:rFonts w:eastAsia="Arial" w:cs="Arial"/>
+          <w:lang w:val="en-US"/>
+        </w:rPr>
+        <w:t>untuk</w:t>
+      </w:r>
+      <w:proofErr w:type="spellEnd"/>
+      <w:r>
+        <w:rPr>
+          <w:rFonts w:eastAsia="Arial" w:cs="Arial"/>
+          <w:lang w:val="en-US"/>
+        </w:rPr>
+        <w:t xml:space="preserve"> </w:t>
+      </w:r>
+      <w:proofErr w:type="spellStart"/>
+      <w:r>
+        <w:rPr>
+          <w:rFonts w:eastAsia="Arial" w:cs="Arial"/>
+          <w:lang w:val="en-US"/>
+        </w:rPr>
+        <w:t>berinisiatif</w:t>
+      </w:r>
+      <w:proofErr w:type="spellEnd"/>
+      <w:r>
+        <w:rPr>
+          <w:rFonts w:eastAsia="Arial" w:cs="Arial"/>
+          <w:lang w:val="en-US"/>
+        </w:rPr>
+        <w:t xml:space="preserve"> </w:t>
+      </w:r>
+      <w:proofErr w:type="spellStart"/>
+      <w:r>
+        <w:rPr>
+          <w:rFonts w:eastAsia="Arial" w:cs="Arial"/>
+          <w:lang w:val="en-US"/>
+        </w:rPr>
+        <w:t>membangun</w:t>
+      </w:r>
+      <w:proofErr w:type="spellEnd"/>
+      <w:r>
+        <w:rPr>
+          <w:rFonts w:eastAsia="Arial" w:cs="Arial"/>
+          <w:lang w:val="en-US"/>
+        </w:rPr>
+        <w:t xml:space="preserve"> </w:t>
+      </w:r>
+      <w:proofErr w:type="spellStart"/>
+      <w:r>
+        <w:rPr>
+          <w:rFonts w:eastAsia="Arial" w:cs="Arial"/>
+          <w:lang w:val="en-US"/>
+        </w:rPr>
+        <w:t>negerinya</w:t>
+      </w:r>
+      <w:proofErr w:type="spellEnd"/>
+      <w:r>
+        <w:rPr>
+          <w:rFonts w:eastAsia="Arial" w:cs="Arial"/>
+          <w:lang w:val="en-US"/>
+        </w:rPr>
+        <w:t xml:space="preserve"> </w:t>
+      </w:r>
+      <w:proofErr w:type="spellStart"/>
+      <w:r>
+        <w:rPr>
+          <w:rFonts w:eastAsia="Arial" w:cs="Arial"/>
+          <w:lang w:val="en-US"/>
+        </w:rPr>
+        <w:t>sendiri</w:t>
+      </w:r>
+      <w:proofErr w:type="spellEnd"/>
+      <w:r>
+        <w:rPr>
+          <w:rFonts w:eastAsia="Arial" w:cs="Arial"/>
+          <w:lang w:val="en-US"/>
+        </w:rPr>
+        <w:t xml:space="preserve"> </w:t>
+      </w:r>
+      <w:proofErr w:type="spellStart"/>
+      <w:r>
+        <w:rPr>
+          <w:rFonts w:eastAsia="Arial" w:cs="Arial"/>
+          <w:lang w:val="en-US"/>
+        </w:rPr>
+        <w:t>dengan</w:t>
+      </w:r>
+      <w:proofErr w:type="spellEnd"/>
+      <w:r>
+        <w:rPr>
+          <w:rFonts w:eastAsia="Arial" w:cs="Arial"/>
+          <w:lang w:val="en-US"/>
+        </w:rPr>
+        <w:t xml:space="preserve"> </w:t>
+      </w:r>
+      <w:proofErr w:type="spellStart"/>
+      <w:r>
+        <w:rPr>
+          <w:rFonts w:eastAsia="Arial" w:cs="Arial"/>
+          <w:lang w:val="en-US"/>
+        </w:rPr>
+        <w:t>menampilkan</w:t>
+      </w:r>
+      <w:proofErr w:type="spellEnd"/>
+      <w:r>
+        <w:rPr>
+          <w:rFonts w:eastAsia="Arial" w:cs="Arial"/>
+          <w:lang w:val="en-US"/>
+        </w:rPr>
+        <w:t xml:space="preserve"> </w:t>
+      </w:r>
+      <w:proofErr w:type="spellStart"/>
+      <w:r>
+        <w:rPr>
+          <w:rFonts w:eastAsia="Arial" w:cs="Arial"/>
+          <w:lang w:val="en-US"/>
+        </w:rPr>
+        <w:t>informasi</w:t>
+      </w:r>
+      <w:proofErr w:type="spellEnd"/>
+      <w:r>
+        <w:rPr>
+          <w:rFonts w:eastAsia="Arial" w:cs="Arial"/>
+          <w:lang w:val="en-US"/>
+        </w:rPr>
+        <w:t xml:space="preserve"> </w:t>
+      </w:r>
+      <w:proofErr w:type="spellStart"/>
+      <w:r>
+        <w:rPr>
+          <w:rFonts w:eastAsia="Arial" w:cs="Arial"/>
+          <w:lang w:val="en-US"/>
+        </w:rPr>
+        <w:t>kondisi</w:t>
+      </w:r>
+      <w:proofErr w:type="spellEnd"/>
+      <w:r>
+        <w:rPr>
+          <w:rFonts w:eastAsia="Arial" w:cs="Arial"/>
+          <w:lang w:val="en-US"/>
+        </w:rPr>
         <w:t xml:space="preserve"> </w:t>
       </w:r>
       <w:proofErr w:type="spellStart"/>
@@ -6721,6 +8767,70 @@
           <w:rFonts w:eastAsia="Arial" w:cs="Arial"/>
           <w:lang w:val="en-US"/>
         </w:rPr>
+        <w:t>saat</w:t>
+      </w:r>
+      <w:proofErr w:type="spellEnd"/>
+      <w:r>
+        <w:rPr>
+          <w:rFonts w:eastAsia="Arial" w:cs="Arial"/>
+          <w:lang w:val="en-US"/>
+        </w:rPr>
+        <w:t xml:space="preserve"> </w:t>
+      </w:r>
+      <w:proofErr w:type="spellStart"/>
+      <w:r>
+        <w:rPr>
+          <w:rFonts w:eastAsia="Arial" w:cs="Arial"/>
+          <w:lang w:val="en-US"/>
+        </w:rPr>
+        <w:t>ini</w:t>
+      </w:r>
+      <w:proofErr w:type="spellEnd"/>
+      <w:r>
+        <w:rPr>
+          <w:rFonts w:eastAsia="Arial" w:cs="Arial"/>
+          <w:lang w:val="en-US"/>
+        </w:rPr>
+        <w:t xml:space="preserve"> </w:t>
+      </w:r>
+      <w:proofErr w:type="spellStart"/>
+      <w:r>
+        <w:rPr>
+          <w:rFonts w:eastAsia="Arial" w:cs="Arial"/>
+          <w:lang w:val="en-US"/>
+        </w:rPr>
+        <w:t>dengan</w:t>
+      </w:r>
+      <w:proofErr w:type="spellEnd"/>
+      <w:r>
+        <w:rPr>
+          <w:rFonts w:eastAsia="Arial" w:cs="Arial"/>
+          <w:lang w:val="en-US"/>
+        </w:rPr>
+        <w:t xml:space="preserve"> </w:t>
+      </w:r>
+      <w:proofErr w:type="spellStart"/>
+      <w:r>
+        <w:rPr>
+          <w:rFonts w:eastAsia="Arial" w:cs="Arial"/>
+          <w:lang w:val="en-US"/>
+        </w:rPr>
+        <w:t>semenarik</w:t>
+      </w:r>
+      <w:proofErr w:type="spellEnd"/>
+      <w:r>
+        <w:rPr>
+          <w:rFonts w:eastAsia="Arial" w:cs="Arial"/>
+          <w:lang w:val="en-US"/>
+        </w:rPr>
+        <w:t xml:space="preserve"> </w:t>
+      </w:r>
+      <w:proofErr w:type="spellStart"/>
+      <w:r>
+        <w:rPr>
+          <w:rFonts w:eastAsia="Arial" w:cs="Arial"/>
+          <w:lang w:val="en-US"/>
+        </w:rPr>
         <w:t>dan</w:t>
       </w:r>
       <w:proofErr w:type="spellEnd"/>
@@ -6737,64 +8847,34 @@
           <w:rFonts w:eastAsia="Arial" w:cs="Arial"/>
           <w:lang w:val="en-US"/>
         </w:rPr>
-        <w:t>angka</w:t>
-      </w:r>
-      <w:proofErr w:type="spellEnd"/>
-      <w:r>
-        <w:rPr>
-          <w:rFonts w:eastAsia="Arial" w:cs="Arial"/>
-          <w:lang w:val="en-US"/>
-        </w:rPr>
-        <w:t xml:space="preserve"> </w:t>
-      </w:r>
-      <w:proofErr w:type="spellStart"/>
-      <w:r>
-        <w:rPr>
-          <w:rFonts w:eastAsia="Arial" w:cs="Arial"/>
-          <w:lang w:val="en-US"/>
-        </w:rPr>
-        <w:t>pemerataan</w:t>
-      </w:r>
-      <w:proofErr w:type="spellEnd"/>
-      <w:r>
-        <w:rPr>
-          <w:rFonts w:eastAsia="Arial" w:cs="Arial"/>
-          <w:lang w:val="en-US"/>
-        </w:rPr>
-        <w:t xml:space="preserve"> </w:t>
-      </w:r>
-      <w:proofErr w:type="spellStart"/>
-      <w:r>
-        <w:rPr>
-          <w:rFonts w:eastAsia="Arial" w:cs="Arial"/>
-          <w:lang w:val="en-US"/>
-        </w:rPr>
-        <w:t>pendidikan</w:t>
-      </w:r>
-      <w:proofErr w:type="spellEnd"/>
-      <w:r>
-        <w:rPr>
-          <w:rFonts w:eastAsia="Arial" w:cs="Arial"/>
-          <w:lang w:val="en-US"/>
-        </w:rPr>
-        <w:t xml:space="preserve"> di Indonesia.</w:t>
-      </w:r>
-      <w:r>
-        <w:rPr>
-          <w:rFonts w:eastAsia="Arial" w:cs="Arial"/>
-          <w:lang w:val="en-US"/>
-        </w:rPr>
-        <w:t xml:space="preserve"> </w:t>
+        <w:t>sejujur</w:t>
+      </w:r>
+      <w:proofErr w:type="spellEnd"/>
+      <w:r>
+        <w:rPr>
+          <w:rFonts w:eastAsia="Arial" w:cs="Arial"/>
+          <w:lang w:val="en-US"/>
+        </w:rPr>
+        <w:t xml:space="preserve"> </w:t>
+      </w:r>
+      <w:proofErr w:type="spellStart"/>
+      <w:r>
+        <w:rPr>
+          <w:rFonts w:eastAsia="Arial" w:cs="Arial"/>
+          <w:lang w:val="en-US"/>
+        </w:rPr>
+        <w:t>mungkin</w:t>
+      </w:r>
+      <w:proofErr w:type="spellEnd"/>
+      <w:r>
+        <w:rPr>
+          <w:rFonts w:eastAsia="Arial" w:cs="Arial"/>
+          <w:lang w:val="en-US"/>
+        </w:rPr>
+        <w:t>.</w:t>
       </w:r>
       <w:bookmarkStart w:id="7" w:name="_GoBack"/>
       <w:bookmarkEnd w:id="7"/>
-      <w:r>
-        <w:rPr>
-          <w:rFonts w:eastAsia="Arial" w:cs="Arial"/>
-          <w:lang w:val="en-US"/>
-        </w:rPr>
-        <w:t xml:space="preserve"> </w:t>
-      </w:r>
       <w:r>
         <w:rPr>
           <w:rFonts w:eastAsia="Arial" w:cs="Arial"/>
@@ -6815,34 +8895,43 @@
           <w:lang w:val="en-US"/>
         </w:rPr>
       </w:pPr>
-      <w:bookmarkStart w:id="8" w:name="_Toc422887472"/>
+      <w:proofErr w:type="spellStart"/>
       <w:r>
         <w:rPr>
           <w:rFonts w:eastAsia="Arial" w:cs="Arial"/>
           <w:sz w:val="32"/>
-          <w:lang w:val="id-ID"/>
+          <w:lang w:val="en-US"/>
         </w:rPr>
         <w:lastRenderedPageBreak/>
-        <w:t xml:space="preserve">Pilihan </w:t>
-      </w:r>
-      <w:r>
-        <w:rPr>
-          <w:rFonts w:eastAsia="Arial" w:cs="Arial"/>
-          <w:i/>
+        <w:t>Tujuan</w:t>
+      </w:r>
+      <w:proofErr w:type="spellEnd"/>
+      <w:r>
+        <w:rPr>
+          <w:rFonts w:eastAsia="Arial" w:cs="Arial"/>
           <w:sz w:val="32"/>
-          <w:lang w:val="id-ID"/>
-        </w:rPr>
-        <w:t xml:space="preserve">Buy / Made </w:t>
-      </w:r>
+          <w:lang w:val="en-US"/>
+        </w:rPr>
+        <w:t xml:space="preserve"> </w:t>
+      </w:r>
+      <w:proofErr w:type="spellStart"/>
       <w:r>
         <w:rPr>
           <w:rFonts w:eastAsia="Arial" w:cs="Arial"/>
           <w:sz w:val="32"/>
-          <w:lang w:val="id-ID"/>
-        </w:rPr>
-        <w:t>Untuk Setiap Kebutuhan</w:t>
-      </w:r>
-      <w:bookmarkEnd w:id="8"/>
+          <w:lang w:val="en-US"/>
+        </w:rPr>
+        <w:t>Visualisasi</w:t>
+      </w:r>
+      <w:proofErr w:type="spellEnd"/>
+      <w:r>
+        <w:rPr>
+          <w:rFonts w:eastAsia="Arial" w:cs="Arial"/>
+          <w:sz w:val="32"/>
+          <w:lang w:val="en-US"/>
+        </w:rPr>
+        <w:t xml:space="preserve"> Data</w:t>
+      </w:r>
     </w:p>
     <w:p>
       <w:pPr>
@@ -18619,7 +20708,7 @@
           <w:lang w:val="id-ID"/>
         </w:rPr>
       </w:pPr>
-      <w:bookmarkStart w:id="9" w:name="_Toc415214886"/>
+      <w:bookmarkStart w:id="8" w:name="_Toc415214886"/>
       <w:r>
         <w:rPr>
           <w:color w:val="auto"/>
@@ -18679,7 +20768,7 @@
         </w:rPr>
         <w:t>Setiap Tahap</w:t>
       </w:r>
-      <w:bookmarkEnd w:id="9"/>
+      <w:bookmarkEnd w:id="8"/>
     </w:p>
     <w:p>
       <w:pPr>
@@ -18690,8 +20779,8 @@
           <w:lang w:val="id-ID"/>
         </w:rPr>
       </w:pPr>
-      <w:bookmarkStart w:id="10" w:name="_Toc250743037"/>
-      <w:bookmarkEnd w:id="10"/>
+      <w:bookmarkStart w:id="9" w:name="_Toc250743037"/>
+      <w:bookmarkEnd w:id="9"/>
     </w:p>
     <w:p>
       <w:pPr>
@@ -22123,7 +24212,7 @@
           <w:lang w:val="id-ID"/>
         </w:rPr>
       </w:pPr>
-      <w:bookmarkStart w:id="11" w:name="_Toc422887473"/>
+      <w:bookmarkStart w:id="10" w:name="_Toc422887473"/>
       <w:r>
         <w:rPr>
           <w:rFonts w:eastAsia="Arial" w:cs="Arial"/>
@@ -22132,7 +24221,7 @@
         </w:rPr>
         <w:t>Kesimpulan</w:t>
       </w:r>
-      <w:bookmarkEnd w:id="11"/>
+      <w:bookmarkEnd w:id="10"/>
       <w:r>
         <w:rPr>
           <w:sz w:val="32"/>
@@ -22297,7 +24386,7 @@
           <w:lang w:val="id-ID"/>
         </w:rPr>
       </w:pPr>
-      <w:bookmarkStart w:id="12" w:name="_Toc422887474"/>
+      <w:bookmarkStart w:id="11" w:name="_Toc422887474"/>
       <w:r>
         <w:rPr>
           <w:lang w:val="id-ID"/>
@@ -22305,7 +24394,7 @@
         <w:lastRenderedPageBreak/>
         <w:t>Daftar Referensi</w:t>
       </w:r>
-      <w:bookmarkEnd w:id="12"/>
+      <w:bookmarkEnd w:id="11"/>
     </w:p>
     <w:p>
       <w:pPr>
@@ -22351,7 +24440,7 @@
           <w:lang w:val="id-ID"/>
         </w:rPr>
       </w:pPr>
-      <w:bookmarkStart w:id="13" w:name="_Toc422887475"/>
+      <w:bookmarkStart w:id="12" w:name="_Toc422887475"/>
       <w:r>
         <w:rPr>
           <w:lang w:val="id-ID"/>
@@ -22359,7 +24448,7 @@
         <w:lastRenderedPageBreak/>
         <w:t>Lampiran</w:t>
       </w:r>
-      <w:bookmarkEnd w:id="13"/>
+      <w:bookmarkEnd w:id="12"/>
     </w:p>
     <w:p>
       <w:pPr>
@@ -22371,7 +24460,7 @@
       </w:pPr>
     </w:p>
     <w:sectPr>
-      <w:footerReference w:type="default" r:id="rId10"/>
+      <w:footerReference w:type="default" r:id="rId11"/>
       <w:pgSz w:w="12240" w:h="15840"/>
       <w:pgMar w:top="1440" w:right="1440" w:bottom="1440" w:left="1440" w:header="720" w:footer="720" w:gutter="0"/>
       <w:pgNumType w:start="0"/>
@@ -26853,7 +28942,7 @@
 </file>
 
 <file path=customXml/itemProps1.xml><?xml version="1.0" encoding="utf-8"?>
-<ds:datastoreItem xmlns:ds="http://schemas.openxmlformats.org/officeDocument/2006/customXml" ds:itemID="{B47B6A6C-2C40-4DA2-B129-17D0A88781FF}">
+<ds:datastoreItem xmlns:ds="http://schemas.openxmlformats.org/officeDocument/2006/customXml" ds:itemID="{5D95F822-0B14-4473-A33B-011DD0908B3E}">
   <ds:schemaRefs>
     <ds:schemaRef ds:uri="http://schemas.openxmlformats.org/officeDocument/2006/bibliography"/>
   </ds:schemaRefs>

</xml_diff>